<commit_message>
Finalizado Projeto de Farmácia
</commit_message>
<xml_diff>
--- a/PROJETO/Projeto BD - Template - Entrega 1.docx
+++ b/PROJETO/Projeto BD - Template - Entrega 1.docx
@@ -22,12 +22,36 @@
         <w:t>PONTIFÍCIA UNIVERSIDADE CATÓLICA DO PARANÁ</w:t>
       </w:r>
     </w:p>
-    <w:p/>
-    <w:p/>
-    <w:p/>
-    <w:p/>
-    <w:p/>
-    <w:p/>
+    <w:p>
+      <w:pPr>
+        <w:jc w:val="center"/>
+      </w:pPr>
+    </w:p>
+    <w:p>
+      <w:pPr>
+        <w:jc w:val="center"/>
+      </w:pPr>
+    </w:p>
+    <w:p>
+      <w:pPr>
+        <w:jc w:val="center"/>
+      </w:pPr>
+    </w:p>
+    <w:p>
+      <w:pPr>
+        <w:jc w:val="center"/>
+      </w:pPr>
+    </w:p>
+    <w:p>
+      <w:pPr>
+        <w:jc w:val="center"/>
+      </w:pPr>
+    </w:p>
+    <w:p>
+      <w:pPr>
+        <w:jc w:val="center"/>
+      </w:pPr>
+    </w:p>
     <w:p>
       <w:pPr>
         <w:jc w:val="center"/>
@@ -41,7 +65,7 @@
           <w:sz w:val="48"/>
           <w:szCs w:val="48"/>
         </w:rPr>
-        <w:t xml:space="preserve">PROJETO DE BANCO DE DADOS </w:t>
+        <w:t>PROJETO DE BANCO DE DADOS</w:t>
       </w:r>
     </w:p>
     <w:p>
@@ -80,21 +104,38 @@
           <w:sz w:val="48"/>
           <w:szCs w:val="48"/>
         </w:rPr>
-        <w:t>NOME DO PRODUTO</w:t>
-      </w:r>
-    </w:p>
-    <w:p>
-      <w:pPr>
+        <w:t>FARMÁCIA</w:t>
+      </w:r>
+    </w:p>
+    <w:p>
+      <w:pPr>
+        <w:jc w:val="center"/>
         <w:rPr>
           <w:sz w:val="40"/>
           <w:szCs w:val="40"/>
         </w:rPr>
       </w:pPr>
     </w:p>
-    <w:p/>
-    <w:p/>
-    <w:p/>
-    <w:p/>
+    <w:p>
+      <w:pPr>
+        <w:jc w:val="center"/>
+      </w:pPr>
+    </w:p>
+    <w:p>
+      <w:pPr>
+        <w:jc w:val="center"/>
+      </w:pPr>
+    </w:p>
+    <w:p>
+      <w:pPr>
+        <w:jc w:val="center"/>
+      </w:pPr>
+    </w:p>
+    <w:p>
+      <w:pPr>
+        <w:jc w:val="center"/>
+      </w:pPr>
+    </w:p>
     <w:p>
       <w:pPr>
         <w:jc w:val="right"/>
@@ -134,13 +175,41 @@
         <w:t>Nascimento</w:t>
       </w:r>
     </w:p>
-    <w:p/>
-    <w:p/>
-    <w:p/>
-    <w:p/>
-    <w:p/>
-    <w:p/>
-    <w:p/>
+    <w:p>
+      <w:pPr>
+        <w:jc w:val="center"/>
+      </w:pPr>
+    </w:p>
+    <w:p>
+      <w:pPr>
+        <w:jc w:val="center"/>
+      </w:pPr>
+    </w:p>
+    <w:p>
+      <w:pPr>
+        <w:jc w:val="center"/>
+      </w:pPr>
+    </w:p>
+    <w:p>
+      <w:pPr>
+        <w:jc w:val="center"/>
+      </w:pPr>
+    </w:p>
+    <w:p>
+      <w:pPr>
+        <w:jc w:val="center"/>
+      </w:pPr>
+    </w:p>
+    <w:p>
+      <w:pPr>
+        <w:jc w:val="center"/>
+      </w:pPr>
+    </w:p>
+    <w:p>
+      <w:pPr>
+        <w:jc w:val="center"/>
+      </w:pPr>
+    </w:p>
     <w:p>
       <w:pPr>
         <w:jc w:val="center"/>
@@ -170,12 +239,13 @@
     </w:p>
     <w:p>
       <w:pPr>
-        <w:jc w:val="center"/>
+        <w:jc w:val="both"/>
       </w:pPr>
     </w:p>
     <w:p>
       <w:pPr>
         <w:pStyle w:val="Ttulo"/>
+        <w:jc w:val="both"/>
       </w:pPr>
     </w:p>
     <w:sdt>
@@ -209,10 +279,15 @@
             <w:t>Sumário</w:t>
           </w:r>
         </w:p>
-        <w:p/>
+        <w:p>
+          <w:pPr>
+            <w:jc w:val="center"/>
+          </w:pPr>
+        </w:p>
         <w:p>
           <w:pPr>
             <w:pStyle w:val="Sumrio1"/>
+            <w:jc w:val="center"/>
             <w:rPr>
               <w:sz w:val="24"/>
               <w:szCs w:val="24"/>
@@ -293,6 +368,7 @@
         <w:p>
           <w:pPr>
             <w:pStyle w:val="Sumrio2"/>
+            <w:jc w:val="center"/>
             <w:rPr>
               <w:sz w:val="24"/>
               <w:szCs w:val="24"/>
@@ -364,6 +440,7 @@
         <w:p>
           <w:pPr>
             <w:pStyle w:val="Sumrio2"/>
+            <w:jc w:val="center"/>
             <w:rPr>
               <w:sz w:val="24"/>
               <w:szCs w:val="24"/>
@@ -435,6 +512,7 @@
         <w:p>
           <w:pPr>
             <w:pStyle w:val="Sumrio2"/>
+            <w:jc w:val="center"/>
             <w:rPr>
               <w:sz w:val="24"/>
               <w:szCs w:val="24"/>
@@ -506,6 +584,7 @@
         <w:p>
           <w:pPr>
             <w:pStyle w:val="Sumrio2"/>
+            <w:jc w:val="center"/>
             <w:rPr>
               <w:sz w:val="24"/>
               <w:szCs w:val="24"/>
@@ -577,6 +656,7 @@
         <w:p>
           <w:pPr>
             <w:pStyle w:val="Sumrio1"/>
+            <w:jc w:val="center"/>
             <w:rPr>
               <w:sz w:val="24"/>
               <w:szCs w:val="24"/>
@@ -648,6 +728,7 @@
         <w:p>
           <w:pPr>
             <w:pStyle w:val="Sumrio1"/>
+            <w:jc w:val="center"/>
             <w:rPr>
               <w:sz w:val="24"/>
               <w:szCs w:val="24"/>
@@ -719,6 +800,7 @@
         <w:p>
           <w:pPr>
             <w:pStyle w:val="Sumrio1"/>
+            <w:jc w:val="center"/>
             <w:rPr>
               <w:sz w:val="24"/>
               <w:szCs w:val="24"/>
@@ -790,6 +872,7 @@
         <w:p>
           <w:pPr>
             <w:pStyle w:val="Sumrio1"/>
+            <w:jc w:val="center"/>
             <w:rPr>
               <w:sz w:val="24"/>
               <w:szCs w:val="24"/>
@@ -861,6 +944,7 @@
         <w:p>
           <w:pPr>
             <w:pStyle w:val="Sumrio2"/>
+            <w:jc w:val="center"/>
             <w:rPr>
               <w:sz w:val="24"/>
               <w:szCs w:val="24"/>
@@ -932,6 +1016,7 @@
         <w:p>
           <w:pPr>
             <w:pStyle w:val="Sumrio2"/>
+            <w:jc w:val="center"/>
             <w:rPr>
               <w:sz w:val="24"/>
               <w:szCs w:val="24"/>
@@ -1003,6 +1088,7 @@
         <w:p>
           <w:pPr>
             <w:pStyle w:val="Sumrio1"/>
+            <w:jc w:val="center"/>
             <w:rPr>
               <w:sz w:val="24"/>
               <w:szCs w:val="24"/>
@@ -1074,6 +1160,7 @@
         <w:p>
           <w:pPr>
             <w:pStyle w:val="Sumrio2"/>
+            <w:jc w:val="center"/>
             <w:rPr>
               <w:sz w:val="24"/>
               <w:szCs w:val="24"/>
@@ -1145,6 +1232,7 @@
         <w:p>
           <w:pPr>
             <w:pStyle w:val="Sumrio2"/>
+            <w:jc w:val="center"/>
             <w:rPr>
               <w:sz w:val="24"/>
               <w:szCs w:val="24"/>
@@ -1214,6 +1302,9 @@
           </w:hyperlink>
         </w:p>
         <w:p>
+          <w:pPr>
+            <w:jc w:val="center"/>
+          </w:pPr>
           <w:r>
             <w:rPr>
               <w:b/>
@@ -1224,12 +1315,17 @@
         </w:p>
       </w:sdtContent>
     </w:sdt>
-    <w:p/>
+    <w:p>
+      <w:pPr>
+        <w:jc w:val="both"/>
+      </w:pPr>
+    </w:p>
     <w:p>
       <w:pPr>
         <w:tabs>
           <w:tab w:val="left" w:pos="1335"/>
         </w:tabs>
+        <w:jc w:val="both"/>
         <w:sectPr>
           <w:pgSz w:w="11906" w:h="16838"/>
           <w:pgMar w:top="1417" w:right="991" w:bottom="1417" w:left="1701" w:header="708" w:footer="708" w:gutter="0"/>
@@ -1244,6 +1340,7 @@
     <w:p>
       <w:pPr>
         <w:pStyle w:val="Ttulo1"/>
+        <w:jc w:val="both"/>
       </w:pPr>
       <w:bookmarkStart w:id="0" w:name="_Toc174135297"/>
       <w:r>
@@ -1255,6 +1352,7 @@
     <w:p>
       <w:pPr>
         <w:pStyle w:val="Ttulo2"/>
+        <w:jc w:val="both"/>
       </w:pPr>
       <w:bookmarkStart w:id="1" w:name="_Toc174135298"/>
       <w:r>
@@ -1267,6 +1365,7 @@
     </w:p>
     <w:p>
       <w:pPr>
+        <w:jc w:val="both"/>
         <w:rPr>
           <w:u w:val="single"/>
         </w:rPr>
@@ -1280,28 +1379,101 @@
     </w:p>
     <w:p>
       <w:pPr>
+        <w:jc w:val="both"/>
         <w:rPr>
           <w:u w:val="single"/>
         </w:rPr>
       </w:pPr>
-    </w:p>
-    <w:p>
-      <w:pPr>
+      <w:r>
         <w:rPr>
           <w:u w:val="single"/>
         </w:rPr>
-      </w:pPr>
-      <w:r>
+        <w:t>PUCFarma</w:t>
+      </w:r>
+    </w:p>
+    <w:p>
+      <w:pPr>
+        <w:jc w:val="both"/>
         <w:rPr>
           <w:u w:val="single"/>
         </w:rPr>
+      </w:pPr>
+      <w:r>
+        <w:rPr>
+          <w:u w:val="single"/>
+        </w:rPr>
         <w:t>Logomarca</w:t>
       </w:r>
     </w:p>
-    <w:p/>
+    <w:p>
+      <w:pPr>
+        <w:jc w:val="both"/>
+        <w:rPr>
+          <w:u w:val="single"/>
+        </w:rPr>
+      </w:pPr>
+      <w:r>
+        <w:rPr>
+          <w:noProof/>
+          <w:u w:val="single"/>
+        </w:rPr>
+        <w:drawing>
+          <wp:inline distT="0" distB="0" distL="0" distR="0" wp14:anchorId="537245A1" wp14:editId="4BAEA469">
+            <wp:extent cx="1439545" cy="1470355"/>
+            <wp:effectExtent l="0" t="0" r="0" b="0"/>
+            <wp:docPr id="1172282201" name="Imagem 3"/>
+            <wp:cNvGraphicFramePr>
+              <a:graphicFrameLocks xmlns:a="http://schemas.openxmlformats.org/drawingml/2006/main" noChangeAspect="1"/>
+            </wp:cNvGraphicFramePr>
+            <a:graphic xmlns:a="http://schemas.openxmlformats.org/drawingml/2006/main">
+              <a:graphicData uri="http://schemas.openxmlformats.org/drawingml/2006/picture">
+                <pic:pic xmlns:pic="http://schemas.openxmlformats.org/drawingml/2006/picture">
+                  <pic:nvPicPr>
+                    <pic:cNvPr id="0" name="Picture 3"/>
+                    <pic:cNvPicPr>
+                      <a:picLocks noChangeAspect="1" noChangeArrowheads="1"/>
+                    </pic:cNvPicPr>
+                  </pic:nvPicPr>
+                  <pic:blipFill rotWithShape="1">
+                    <a:blip r:embed="rId9" cstate="print">
+                      <a:extLst>
+                        <a:ext uri="{28A0092B-C50C-407E-A947-70E740481C1C}">
+                          <a14:useLocalDpi xmlns:a14="http://schemas.microsoft.com/office/drawing/2010/main" val="0"/>
+                        </a:ext>
+                      </a:extLst>
+                    </a:blip>
+                    <a:srcRect t="-1" b="1440"/>
+                    <a:stretch/>
+                  </pic:blipFill>
+                  <pic:spPr bwMode="auto">
+                    <a:xfrm>
+                      <a:off x="0" y="0"/>
+                      <a:ext cx="1440000" cy="1470820"/>
+                    </a:xfrm>
+                    <a:prstGeom prst="rect">
+                      <a:avLst/>
+                    </a:prstGeom>
+                    <a:noFill/>
+                    <a:ln>
+                      <a:noFill/>
+                    </a:ln>
+                    <a:extLst>
+                      <a:ext uri="{53640926-AAD7-44D8-BBD7-CCE9431645EC}">
+                        <a14:shadowObscured xmlns:a14="http://schemas.microsoft.com/office/drawing/2010/main"/>
+                      </a:ext>
+                    </a:extLst>
+                  </pic:spPr>
+                </pic:pic>
+              </a:graphicData>
+            </a:graphic>
+          </wp:inline>
+        </w:drawing>
+      </w:r>
+    </w:p>
     <w:p>
       <w:pPr>
         <w:pStyle w:val="Ttulo2"/>
+        <w:jc w:val="both"/>
       </w:pPr>
       <w:bookmarkStart w:id="2" w:name="_Toc174135299"/>
       <w:r>
@@ -1310,14 +1482,27 @@
       <w:bookmarkEnd w:id="2"/>
     </w:p>
     <w:p>
-      <w:r>
-        <w:t>Explicar em detalhes qual o objetivo do sistema que precisa de BD.</w:t>
-      </w:r>
-    </w:p>
-    <w:p/>
+      <w:pPr>
+        <w:ind w:firstLine="576"/>
+        <w:jc w:val="both"/>
+      </w:pPr>
+      <w:r>
+        <w:t>O objetivo deste sistema de farmácia é automatizar o processo de gestão de uma farmácia, facilitando o controle de medicamentos, vendas, estoque e prescrições médicas. O sistema permitirá que funcionários da farmácia realizem o cadastro e controle de produtos, gerenciem o estoque de medicamentos, consultem informações detalhadas sobre cada medicamento (como data de validade, lote, fabricante), além de registrar e controlar as vendas realizadas para os clientes.</w:t>
+      </w:r>
+    </w:p>
+    <w:p>
+      <w:pPr>
+        <w:ind w:firstLine="576"/>
+        <w:jc w:val="both"/>
+      </w:pPr>
+      <w:r>
+        <w:t>Este sistema visa melhorar a eficiência das operações da farmácia, diminuindo o risco de erros humanos, garantindo que o estoque esteja sempre atualizado, e assegurando que medicamentos vencidos sejam removidos das prateleiras. Também será possível gerar relatórios de vendas e estoque, além de facilitar o controle sobre medicamentos que exigem receita médica.</w:t>
+      </w:r>
+    </w:p>
     <w:p>
       <w:pPr>
         <w:pStyle w:val="Ttulo2"/>
+        <w:jc w:val="both"/>
       </w:pPr>
       <w:bookmarkStart w:id="3" w:name="_Toc174135300"/>
       <w:r>
@@ -1338,20 +1523,80 @@
       </w:r>
     </w:p>
     <w:p>
-      <w:r>
-        <w:t>Indicar quais os potenciais usuários do sistema (</w:t>
-      </w:r>
-      <w:r>
-        <w:t xml:space="preserve">usuário que </w:t>
-      </w:r>
-      <w:r>
-        <w:t>precisar realizar LOGIN).</w:t>
-      </w:r>
-    </w:p>
-    <w:p/>
+      <w:pPr>
+        <w:ind w:firstLine="576"/>
+        <w:jc w:val="both"/>
+      </w:pPr>
+      <w:r>
+        <w:t>Os principais usuários do sistema de farmácia são:</w:t>
+      </w:r>
+    </w:p>
+    <w:p>
+      <w:pPr>
+        <w:pStyle w:val="PargrafodaLista"/>
+        <w:numPr>
+          <w:ilvl w:val="0"/>
+          <w:numId w:val="16"/>
+        </w:numPr>
+        <w:jc w:val="both"/>
+      </w:pPr>
+      <w:r>
+        <w:t>Farmacêuticos: Responsáveis pelo cadastro de medicamentos, controle de estoque e validação das prescrições médicas. Eles devem ter acesso a funcionalidades que permitam visualizar e editar os dados de medicamentos, gerenciar o estoque e verificar as receitas médicas.</w:t>
+      </w:r>
+    </w:p>
+    <w:p>
+      <w:pPr>
+        <w:pStyle w:val="PargrafodaLista"/>
+        <w:numPr>
+          <w:ilvl w:val="0"/>
+          <w:numId w:val="16"/>
+        </w:numPr>
+        <w:jc w:val="both"/>
+      </w:pPr>
+      <w:r>
+        <w:t>Atendentes: Realizam as vendas de medicamentos e auxiliam os clientes. Eles precisam de acesso ao sistema para registrar as vendas e verificar a disponibilidade de medicamentos no estoque.</w:t>
+      </w:r>
+    </w:p>
+    <w:p>
+      <w:pPr>
+        <w:pStyle w:val="PargrafodaLista"/>
+        <w:numPr>
+          <w:ilvl w:val="0"/>
+          <w:numId w:val="16"/>
+        </w:numPr>
+        <w:jc w:val="both"/>
+      </w:pPr>
+      <w:r>
+        <w:t>Gerente: Responsável por supervisionar as operações da farmácia, incluindo o controle de estoque e o acompanhamento das vendas. O gerente terá acesso a relatórios de desempenho e poderá visualizar o histórico de vendas e movimentação de estoque.</w:t>
+      </w:r>
+    </w:p>
+    <w:p>
+      <w:pPr>
+        <w:pStyle w:val="PargrafodaLista"/>
+        <w:numPr>
+          <w:ilvl w:val="0"/>
+          <w:numId w:val="16"/>
+        </w:numPr>
+        <w:jc w:val="both"/>
+      </w:pPr>
+      <w:r>
+        <w:t>Clientes (opcional): Caso o sistema tenha um módulo de autoatendimento ou aplicativo para os clientes da farmácia, eles poderão acessar o sistema para visualizar o catálogo de medicamentos e fazer pedidos, com ou sem receita médica (dependendo do tipo de medicamento).</w:t>
+      </w:r>
+    </w:p>
+    <w:p>
+      <w:pPr>
+        <w:ind w:firstLine="360"/>
+        <w:jc w:val="both"/>
+      </w:pPr>
+      <w:r>
+        <w:lastRenderedPageBreak/>
+        <w:t>Todos os usuários precisarão realizar login no sistema para acessar suas funcionalidades específicas, garantindo a segurança e a integridade dos dados.</w:t>
+      </w:r>
+    </w:p>
     <w:p>
       <w:pPr>
         <w:pStyle w:val="Ttulo2"/>
+        <w:jc w:val="both"/>
       </w:pPr>
       <w:r>
         <w:t xml:space="preserve"> </w:t>
@@ -1369,20 +1614,163 @@
       <w:bookmarkEnd w:id="4"/>
     </w:p>
     <w:p>
-      <w:r>
-        <w:t xml:space="preserve">Indicar uma funcionalidade (requisito funcional) que deve ser implementada </w:t>
-      </w:r>
-      <w:r>
-        <w:t>para atender uma necessidade do usuário, utilizando os dados em BD.</w:t>
-      </w:r>
-    </w:p>
-    <w:p/>
-    <w:p/>
-    <w:p/>
-    <w:p/>
+      <w:pPr>
+        <w:ind w:firstLine="576"/>
+        <w:jc w:val="both"/>
+        <w:rPr>
+          <w:b/>
+          <w:bCs/>
+        </w:rPr>
+      </w:pPr>
+      <w:r>
+        <w:rPr>
+          <w:b/>
+          <w:bCs/>
+        </w:rPr>
+        <w:t>Cadastro e Controle de Medicamentos</w:t>
+      </w:r>
+    </w:p>
+    <w:p>
+      <w:pPr>
+        <w:ind w:firstLine="576"/>
+        <w:jc w:val="both"/>
+      </w:pPr>
+      <w:r>
+        <w:t>Uma funcionalidade fundamental do sistema é o Cadastro de Medicamentos, que permite ao farmacêutico registrar novos medicamentos no banco de dados da farmácia. Ao cadastrar um novo medicamento, o farmacêutico deve inserir informações detalhadas como:</w:t>
+      </w:r>
+    </w:p>
+    <w:p>
+      <w:pPr>
+        <w:pStyle w:val="PargrafodaLista"/>
+        <w:numPr>
+          <w:ilvl w:val="0"/>
+          <w:numId w:val="17"/>
+        </w:numPr>
+        <w:jc w:val="both"/>
+      </w:pPr>
+      <w:r>
+        <w:t>Nome do medicamento</w:t>
+      </w:r>
+    </w:p>
+    <w:p>
+      <w:pPr>
+        <w:pStyle w:val="PargrafodaLista"/>
+        <w:numPr>
+          <w:ilvl w:val="0"/>
+          <w:numId w:val="17"/>
+        </w:numPr>
+        <w:jc w:val="both"/>
+      </w:pPr>
+      <w:r>
+        <w:t>Código do produto</w:t>
+      </w:r>
+    </w:p>
+    <w:p>
+      <w:pPr>
+        <w:pStyle w:val="PargrafodaLista"/>
+        <w:numPr>
+          <w:ilvl w:val="0"/>
+          <w:numId w:val="17"/>
+        </w:numPr>
+        <w:jc w:val="both"/>
+      </w:pPr>
+      <w:r>
+        <w:t>Descrição e composição</w:t>
+      </w:r>
+    </w:p>
+    <w:p>
+      <w:pPr>
+        <w:pStyle w:val="PargrafodaLista"/>
+        <w:numPr>
+          <w:ilvl w:val="0"/>
+          <w:numId w:val="17"/>
+        </w:numPr>
+        <w:jc w:val="both"/>
+      </w:pPr>
+      <w:r>
+        <w:t>Lote e data de validade</w:t>
+      </w:r>
+    </w:p>
+    <w:p>
+      <w:pPr>
+        <w:pStyle w:val="PargrafodaLista"/>
+        <w:numPr>
+          <w:ilvl w:val="0"/>
+          <w:numId w:val="17"/>
+        </w:numPr>
+        <w:jc w:val="both"/>
+      </w:pPr>
+      <w:r>
+        <w:t>Fabricante</w:t>
+      </w:r>
+    </w:p>
+    <w:p>
+      <w:pPr>
+        <w:pStyle w:val="PargrafodaLista"/>
+        <w:numPr>
+          <w:ilvl w:val="0"/>
+          <w:numId w:val="17"/>
+        </w:numPr>
+        <w:jc w:val="both"/>
+      </w:pPr>
+      <w:r>
+        <w:t>Preço unitário</w:t>
+      </w:r>
+    </w:p>
+    <w:p>
+      <w:pPr>
+        <w:pStyle w:val="PargrafodaLista"/>
+        <w:numPr>
+          <w:ilvl w:val="0"/>
+          <w:numId w:val="17"/>
+        </w:numPr>
+        <w:jc w:val="both"/>
+      </w:pPr>
+      <w:r>
+        <w:t>Quantidade disponível em estoque</w:t>
+      </w:r>
+    </w:p>
+    <w:p>
+      <w:pPr>
+        <w:pStyle w:val="PargrafodaLista"/>
+        <w:numPr>
+          <w:ilvl w:val="0"/>
+          <w:numId w:val="17"/>
+        </w:numPr>
+        <w:jc w:val="both"/>
+      </w:pPr>
+      <w:r>
+        <w:t>Necessidade de receita médica (sim ou não)</w:t>
+      </w:r>
+    </w:p>
+    <w:p>
+      <w:pPr>
+        <w:ind w:firstLine="360"/>
+        <w:jc w:val="both"/>
+      </w:pPr>
+      <w:r>
+        <w:t>A partir dessa funcionalidade, o sistema também deverá verificar a validade dos medicamentos periodicamente e emitir alertas para produtos que estão próximos da data de vencimento. Além disso, o sistema deve controlar o estoque, atualizando a quantidade disponível sempre que uma venda for realizada ou um novo lote de medicamentos for recebido.</w:t>
+      </w:r>
+    </w:p>
+    <w:p>
+      <w:pPr>
+        <w:jc w:val="both"/>
+      </w:pPr>
+    </w:p>
+    <w:p>
+      <w:pPr>
+        <w:jc w:val="both"/>
+      </w:pPr>
+    </w:p>
+    <w:p>
+      <w:pPr>
+        <w:jc w:val="both"/>
+      </w:pPr>
+    </w:p>
     <w:p>
       <w:pPr>
         <w:pStyle w:val="Ttulo1"/>
+        <w:jc w:val="both"/>
         <w:sectPr>
           <w:pgSz w:w="11906" w:h="16838"/>
           <w:pgMar w:top="1417" w:right="849" w:bottom="1417" w:left="1701" w:header="708" w:footer="708" w:gutter="0"/>
@@ -1394,6 +1782,7 @@
     <w:p>
       <w:pPr>
         <w:pStyle w:val="Ttulo1"/>
+        <w:jc w:val="both"/>
       </w:pPr>
       <w:bookmarkStart w:id="5" w:name="_Toc174135302"/>
       <w:r>
@@ -1404,8 +1793,45 @@
     </w:p>
     <w:p>
       <w:pPr>
+        <w:jc w:val="both"/>
+        <w:rPr>
+          <w:b/>
+          <w:bCs/>
+        </w:rPr>
+      </w:pPr>
+      <w:r>
+        <w:t>Imagem de boa resolução do Modelo Conceitual (</w:t>
+      </w:r>
+      <w:r>
+        <w:rPr>
+          <w:b/>
+          <w:bCs/>
+        </w:rPr>
+        <w:t>Modelo Entidade-Relacionamento - MER</w:t>
+      </w:r>
+      <w:r>
+        <w:t xml:space="preserve">) na </w:t>
+      </w:r>
+      <w:r>
+        <w:rPr>
+          <w:b/>
+          <w:bCs/>
+        </w:rPr>
+        <w:t>2</w:t>
+      </w:r>
+      <w:r>
+        <w:rPr>
+          <w:b/>
+          <w:bCs/>
+        </w:rPr>
+        <w:t>FN</w:t>
+      </w:r>
+    </w:p>
+    <w:p>
+      <w:pPr>
+        <w:jc w:val="center"/>
         <w:sectPr>
-          <w:footerReference w:type="default" r:id="rId9"/>
+          <w:footerReference w:type="default" r:id="rId10"/>
           <w:pgSz w:w="16838" w:h="11906" w:orient="landscape"/>
           <w:pgMar w:top="1701" w:right="1417" w:bottom="1701" w:left="1417" w:header="708" w:footer="708" w:gutter="0"/>
           <w:cols w:space="708"/>
@@ -1413,14 +1839,74 @@
         </w:sectPr>
       </w:pPr>
       <w:r>
-        <w:t>Imagem de boa resolução do Modelo Conceitual (</w:t>
+        <w:drawing>
+          <wp:inline distT="0" distB="0" distL="0" distR="0" wp14:anchorId="479B1AB6" wp14:editId="39CB7515">
+            <wp:extent cx="5046453" cy="4168127"/>
+            <wp:effectExtent l="0" t="0" r="1905" b="4445"/>
+            <wp:docPr id="938844923" name="Imagem 1" descr="Diagrama&#10;&#10;Descrição gerada automaticamente"/>
+            <wp:cNvGraphicFramePr>
+              <a:graphicFrameLocks xmlns:a="http://schemas.openxmlformats.org/drawingml/2006/main" noChangeAspect="1"/>
+            </wp:cNvGraphicFramePr>
+            <a:graphic xmlns:a="http://schemas.openxmlformats.org/drawingml/2006/main">
+              <a:graphicData uri="http://schemas.openxmlformats.org/drawingml/2006/picture">
+                <pic:pic xmlns:pic="http://schemas.openxmlformats.org/drawingml/2006/picture">
+                  <pic:nvPicPr>
+                    <pic:cNvPr id="938844923" name="Imagem 1" descr="Diagrama&#10;&#10;Descrição gerada automaticamente"/>
+                    <pic:cNvPicPr/>
+                  </pic:nvPicPr>
+                  <pic:blipFill>
+                    <a:blip r:embed="rId11"/>
+                    <a:stretch>
+                      <a:fillRect/>
+                    </a:stretch>
+                  </pic:blipFill>
+                  <pic:spPr>
+                    <a:xfrm>
+                      <a:off x="0" y="0"/>
+                      <a:ext cx="5049735" cy="4170837"/>
+                    </a:xfrm>
+                    <a:prstGeom prst="rect">
+                      <a:avLst/>
+                    </a:prstGeom>
+                  </pic:spPr>
+                </pic:pic>
+              </a:graphicData>
+            </a:graphic>
+          </wp:inline>
+        </w:drawing>
+      </w:r>
+    </w:p>
+    <w:p>
+      <w:pPr>
+        <w:pStyle w:val="Ttulo1"/>
+        <w:jc w:val="both"/>
+      </w:pPr>
+      <w:bookmarkStart w:id="6" w:name="_Toc174135303"/>
+      <w:r>
+        <w:lastRenderedPageBreak/>
+        <w:t>Modelo Lógico (</w:t>
+      </w:r>
+      <w:r>
+        <w:t>2</w:t>
+      </w:r>
+      <w:r>
+        <w:t>FN)</w:t>
+      </w:r>
+      <w:bookmarkEnd w:id="6"/>
+    </w:p>
+    <w:p>
+      <w:pPr>
+        <w:jc w:val="both"/>
+      </w:pPr>
+      <w:r>
+        <w:t>Imagem de boa resolução do Modelo Lógico (</w:t>
       </w:r>
       <w:r>
         <w:rPr>
           <w:b/>
           <w:bCs/>
         </w:rPr>
-        <w:t>Modelo Entidade-Relacionamento - MER</w:t>
+        <w:t>Modelo Relacional - MR</w:t>
       </w:r>
       <w:r>
         <w:t xml:space="preserve">) na </w:t>
@@ -1430,21 +1916,83 @@
           <w:b/>
           <w:bCs/>
         </w:rPr>
-        <w:t>2</w:t>
+        <w:t>3F</w:t>
       </w:r>
       <w:r>
         <w:rPr>
           <w:b/>
           <w:bCs/>
         </w:rPr>
-        <w:t>FN</w:t>
+        <w:t>N</w:t>
+      </w:r>
+      <w:r>
+        <w:t>, f</w:t>
+      </w:r>
+      <w:r>
+        <w:t xml:space="preserve">eito com o </w:t>
+      </w:r>
+      <w:r>
+        <w:rPr>
+          <w:b/>
+          <w:bCs/>
+        </w:rPr>
+        <w:t>brModelo</w:t>
+      </w:r>
+      <w:r>
+        <w:t>.</w:t>
+      </w:r>
+    </w:p>
+    <w:p>
+      <w:pPr>
+        <w:jc w:val="center"/>
+      </w:pPr>
+      <w:r>
+        <w:drawing>
+          <wp:inline distT="0" distB="0" distL="0" distR="0" wp14:anchorId="3BFBAE54" wp14:editId="4E25069D">
+            <wp:extent cx="6370756" cy="4587765"/>
+            <wp:effectExtent l="0" t="0" r="0" b="3810"/>
+            <wp:docPr id="657450252" name="Imagem 1" descr="Diagrama&#10;&#10;Descrição gerada automaticamente"/>
+            <wp:cNvGraphicFramePr>
+              <a:graphicFrameLocks xmlns:a="http://schemas.openxmlformats.org/drawingml/2006/main" noChangeAspect="1"/>
+            </wp:cNvGraphicFramePr>
+            <a:graphic xmlns:a="http://schemas.openxmlformats.org/drawingml/2006/main">
+              <a:graphicData uri="http://schemas.openxmlformats.org/drawingml/2006/picture">
+                <pic:pic xmlns:pic="http://schemas.openxmlformats.org/drawingml/2006/picture">
+                  <pic:nvPicPr>
+                    <pic:cNvPr id="657450252" name="Imagem 1" descr="Diagrama&#10;&#10;Descrição gerada automaticamente"/>
+                    <pic:cNvPicPr/>
+                  </pic:nvPicPr>
+                  <pic:blipFill>
+                    <a:blip r:embed="rId12"/>
+                    <a:stretch>
+                      <a:fillRect/>
+                    </a:stretch>
+                  </pic:blipFill>
+                  <pic:spPr>
+                    <a:xfrm>
+                      <a:off x="0" y="0"/>
+                      <a:ext cx="6378868" cy="4593607"/>
+                    </a:xfrm>
+                    <a:prstGeom prst="rect">
+                      <a:avLst/>
+                    </a:prstGeom>
+                  </pic:spPr>
+                </pic:pic>
+              </a:graphicData>
+            </a:graphic>
+          </wp:inline>
+        </w:drawing>
+      </w:r>
+      <w:r>
+        <w:br w:type="page"/>
       </w:r>
     </w:p>
     <w:p>
       <w:pPr>
         <w:pStyle w:val="Ttulo1"/>
-      </w:pPr>
-      <w:bookmarkStart w:id="6" w:name="_Toc174135303"/>
+        <w:jc w:val="both"/>
+      </w:pPr>
+      <w:bookmarkStart w:id="7" w:name="_Toc174135304"/>
       <w:r>
         <w:lastRenderedPageBreak/>
         <w:t>Modelo Lógico (</w:t>
@@ -1455,9 +2003,12 @@
       <w:r>
         <w:t>FN)</w:t>
       </w:r>
-      <w:bookmarkEnd w:id="6"/>
-    </w:p>
-    <w:p>
+      <w:bookmarkEnd w:id="7"/>
+    </w:p>
+    <w:p>
+      <w:pPr>
+        <w:jc w:val="both"/>
+      </w:pPr>
       <w:r>
         <w:t>Imagem de boa resolução do Modelo Lógico (</w:t>
       </w:r>
@@ -1496,87 +2047,59 @@
           <w:b/>
           <w:bCs/>
         </w:rPr>
-        <w:t>brModelo</w:t>
+        <w:t>ENGENHARIA REVERSA do MySQL Workbench</w:t>
       </w:r>
       <w:r>
         <w:t>.</w:t>
       </w:r>
     </w:p>
-    <w:p/>
-    <w:p>
-      <w:r>
-        <w:br w:type="page"/>
-      </w:r>
-    </w:p>
-    <w:p>
-      <w:pPr>
-        <w:pStyle w:val="Ttulo1"/>
-      </w:pPr>
-      <w:bookmarkStart w:id="7" w:name="_Toc174135304"/>
-      <w:r>
-        <w:lastRenderedPageBreak/>
-        <w:t>Modelo Lógico (</w:t>
-      </w:r>
-      <w:r>
-        <w:t>2</w:t>
-      </w:r>
-      <w:r>
-        <w:t>FN)</w:t>
-      </w:r>
-      <w:bookmarkEnd w:id="7"/>
-    </w:p>
-    <w:p>
-      <w:r>
-        <w:t>Imagem de boa resolução do Modelo Lógico (</w:t>
-      </w:r>
-      <w:r>
-        <w:rPr>
-          <w:b/>
-          <w:bCs/>
-        </w:rPr>
-        <w:t>Modelo Relacional - MR</w:t>
-      </w:r>
-      <w:r>
-        <w:t xml:space="preserve">) na </w:t>
-      </w:r>
-      <w:r>
-        <w:rPr>
-          <w:b/>
-          <w:bCs/>
-        </w:rPr>
-        <w:t>3F</w:t>
-      </w:r>
-      <w:r>
-        <w:rPr>
-          <w:b/>
-          <w:bCs/>
-        </w:rPr>
-        <w:t>N</w:t>
-      </w:r>
-      <w:r>
-        <w:t>, f</w:t>
-      </w:r>
-      <w:r>
-        <w:t xml:space="preserve">eito com o </w:t>
-      </w:r>
-      <w:r>
-        <w:rPr>
-          <w:b/>
-          <w:bCs/>
-        </w:rPr>
-        <w:t>ENGENHARIA REVERSA do MySQL Workbench</w:t>
-      </w:r>
-      <w:r>
-        <w:t>.</w:t>
-      </w:r>
-    </w:p>
-    <w:p/>
-    <w:p/>
-    <w:p/>
-    <w:p>
-      <w:pPr>
+    <w:p>
+      <w:pPr>
+        <w:jc w:val="center"/>
+      </w:pPr>
+      <w:r>
+        <w:drawing>
+          <wp:inline distT="0" distB="0" distL="0" distR="0" wp14:anchorId="60C89057" wp14:editId="48C40730">
+            <wp:extent cx="6668431" cy="4544059"/>
+            <wp:effectExtent l="0" t="0" r="0" b="9525"/>
+            <wp:docPr id="34852443" name="Imagem 1" descr="Diagrama&#10;&#10;Descrição gerada automaticamente"/>
+            <wp:cNvGraphicFramePr>
+              <a:graphicFrameLocks xmlns:a="http://schemas.openxmlformats.org/drawingml/2006/main" noChangeAspect="1"/>
+            </wp:cNvGraphicFramePr>
+            <a:graphic xmlns:a="http://schemas.openxmlformats.org/drawingml/2006/main">
+              <a:graphicData uri="http://schemas.openxmlformats.org/drawingml/2006/picture">
+                <pic:pic xmlns:pic="http://schemas.openxmlformats.org/drawingml/2006/picture">
+                  <pic:nvPicPr>
+                    <pic:cNvPr id="34852443" name="Imagem 1" descr="Diagrama&#10;&#10;Descrição gerada automaticamente"/>
+                    <pic:cNvPicPr/>
+                  </pic:nvPicPr>
+                  <pic:blipFill>
+                    <a:blip r:embed="rId13"/>
+                    <a:stretch>
+                      <a:fillRect/>
+                    </a:stretch>
+                  </pic:blipFill>
+                  <pic:spPr>
+                    <a:xfrm>
+                      <a:off x="0" y="0"/>
+                      <a:ext cx="6668431" cy="4544059"/>
+                    </a:xfrm>
+                    <a:prstGeom prst="rect">
+                      <a:avLst/>
+                    </a:prstGeom>
+                  </pic:spPr>
+                </pic:pic>
+              </a:graphicData>
+            </a:graphic>
+          </wp:inline>
+        </w:drawing>
+      </w:r>
+    </w:p>
+    <w:p>
+      <w:pPr>
+        <w:jc w:val="both"/>
         <w:sectPr>
-          <w:footerReference w:type="default" r:id="rId10"/>
+          <w:footerReference w:type="default" r:id="rId14"/>
           <w:pgSz w:w="16838" w:h="11906" w:orient="landscape"/>
           <w:pgMar w:top="1701" w:right="962" w:bottom="1701" w:left="1417" w:header="708" w:footer="708" w:gutter="0"/>
           <w:cols w:space="708"/>
@@ -1587,6 +2110,7 @@
     <w:p>
       <w:pPr>
         <w:pStyle w:val="Ttulo1"/>
+        <w:jc w:val="both"/>
       </w:pPr>
       <w:bookmarkStart w:id="8" w:name="_Toc174135305"/>
       <w:r>
@@ -1604,6 +2128,7 @@
     <w:p>
       <w:pPr>
         <w:pStyle w:val="Ttulo2"/>
+        <w:jc w:val="both"/>
       </w:pPr>
       <w:bookmarkStart w:id="9" w:name="_Toc174135306"/>
       <w:r>
@@ -1626,13 +2151,794 @@
         <w:t xml:space="preserve"> </w:t>
       </w:r>
     </w:p>
-    <w:p/>
+    <w:p>
+      <w:pPr>
+        <w:jc w:val="both"/>
+        <w:sectPr>
+          <w:footerReference w:type="default" r:id="rId15"/>
+          <w:pgSz w:w="11906" w:h="16838"/>
+          <w:pgMar w:top="1417" w:right="849" w:bottom="1417" w:left="1701" w:header="708" w:footer="708" w:gutter="0"/>
+          <w:cols w:space="708"/>
+          <w:docGrid w:linePitch="360"/>
+        </w:sectPr>
+      </w:pPr>
+    </w:p>
+    <w:p>
+      <w:pPr>
+        <w:jc w:val="both"/>
+        <w:rPr>
+          <w:lang w:val="es-MX"/>
+        </w:rPr>
+      </w:pPr>
+      <w:r>
+        <w:rPr>
+          <w:lang w:val="es-MX"/>
+        </w:rPr>
+        <w:t>CREATE DATABASE Farmacia;</w:t>
+      </w:r>
+    </w:p>
+    <w:p>
+      <w:pPr>
+        <w:jc w:val="both"/>
+        <w:rPr>
+          <w:lang w:val="es-MX"/>
+        </w:rPr>
+      </w:pPr>
+    </w:p>
+    <w:p>
+      <w:pPr>
+        <w:jc w:val="both"/>
+        <w:rPr>
+          <w:lang w:val="es-MX"/>
+        </w:rPr>
+      </w:pPr>
+      <w:r>
+        <w:rPr>
+          <w:lang w:val="es-MX"/>
+        </w:rPr>
+        <w:t>USE Farmacia;</w:t>
+      </w:r>
+    </w:p>
+    <w:p>
+      <w:pPr>
+        <w:jc w:val="both"/>
+        <w:rPr>
+          <w:lang w:val="es-MX"/>
+        </w:rPr>
+      </w:pPr>
+    </w:p>
+    <w:p>
+      <w:pPr>
+        <w:jc w:val="both"/>
+        <w:rPr>
+          <w:lang w:val="en-GB"/>
+        </w:rPr>
+      </w:pPr>
+      <w:r>
+        <w:rPr>
+          <w:lang w:val="en-GB"/>
+        </w:rPr>
+        <w:t>CREATE TABLE Usuario (</w:t>
+      </w:r>
+    </w:p>
+    <w:p>
+      <w:pPr>
+        <w:jc w:val="both"/>
+        <w:rPr>
+          <w:lang w:val="en-GB"/>
+        </w:rPr>
+      </w:pPr>
+      <w:r>
+        <w:rPr>
+          <w:lang w:val="en-GB"/>
+        </w:rPr>
+        <w:t xml:space="preserve">    ID_Usuario INT PRIMARY KEY AUTO_INCREMENT,</w:t>
+      </w:r>
+    </w:p>
+    <w:p>
+      <w:pPr>
+        <w:jc w:val="both"/>
+        <w:rPr>
+          <w:lang w:val="en-GB"/>
+        </w:rPr>
+      </w:pPr>
+      <w:r>
+        <w:rPr>
+          <w:lang w:val="en-GB"/>
+        </w:rPr>
+        <w:t xml:space="preserve">    Nome VARCHAR(50) NOT NULL,</w:t>
+      </w:r>
+    </w:p>
+    <w:p>
+      <w:pPr>
+        <w:jc w:val="both"/>
+        <w:rPr>
+          <w:lang w:val="en-GB"/>
+        </w:rPr>
+      </w:pPr>
+      <w:r>
+        <w:rPr>
+          <w:lang w:val="en-GB"/>
+        </w:rPr>
+        <w:t xml:space="preserve">    Email VARCHAR(50) NOT NULL,</w:t>
+      </w:r>
+    </w:p>
+    <w:p>
+      <w:pPr>
+        <w:jc w:val="both"/>
+        <w:rPr>
+          <w:lang w:val="en-GB"/>
+        </w:rPr>
+      </w:pPr>
+      <w:r>
+        <w:rPr>
+          <w:lang w:val="en-GB"/>
+        </w:rPr>
+        <w:t xml:space="preserve">    Senha VARCHAR(20) NOT NULL,</w:t>
+      </w:r>
+    </w:p>
+    <w:p>
+      <w:pPr>
+        <w:jc w:val="both"/>
+        <w:rPr>
+          <w:lang w:val="en-GB"/>
+        </w:rPr>
+      </w:pPr>
+      <w:r>
+        <w:rPr>
+          <w:lang w:val="en-GB"/>
+        </w:rPr>
+        <w:t xml:space="preserve">    Endereco VARCHAR(100),</w:t>
+      </w:r>
+    </w:p>
+    <w:p>
+      <w:pPr>
+        <w:jc w:val="both"/>
+        <w:rPr>
+          <w:lang w:val="en-GB"/>
+        </w:rPr>
+      </w:pPr>
+      <w:r>
+        <w:rPr>
+          <w:lang w:val="en-GB"/>
+        </w:rPr>
+        <w:t xml:space="preserve">    Celular VARCHAR(20),</w:t>
+      </w:r>
+    </w:p>
+    <w:p>
+      <w:pPr>
+        <w:jc w:val="both"/>
+        <w:rPr>
+          <w:lang w:val="en-GB"/>
+        </w:rPr>
+      </w:pPr>
+      <w:r>
+        <w:rPr>
+          <w:lang w:val="en-GB"/>
+        </w:rPr>
+        <w:t xml:space="preserve">    Tipo ENUM('Administrador', 'Cliente') NOT NULL</w:t>
+      </w:r>
+    </w:p>
+    <w:p>
+      <w:pPr>
+        <w:jc w:val="both"/>
+        <w:rPr>
+          <w:lang w:val="en-GB"/>
+        </w:rPr>
+      </w:pPr>
+      <w:r>
+        <w:rPr>
+          <w:lang w:val="en-GB"/>
+        </w:rPr>
+        <w:t>);</w:t>
+      </w:r>
+    </w:p>
+    <w:p>
+      <w:pPr>
+        <w:jc w:val="both"/>
+        <w:rPr>
+          <w:lang w:val="en-GB"/>
+        </w:rPr>
+      </w:pPr>
+    </w:p>
+    <w:p>
+      <w:pPr>
+        <w:jc w:val="both"/>
+        <w:rPr>
+          <w:lang w:val="en-GB"/>
+        </w:rPr>
+      </w:pPr>
+      <w:r>
+        <w:rPr>
+          <w:lang w:val="en-GB"/>
+        </w:rPr>
+        <w:t>CREATE TABLE Categoria (</w:t>
+      </w:r>
+    </w:p>
+    <w:p>
+      <w:pPr>
+        <w:jc w:val="both"/>
+        <w:rPr>
+          <w:lang w:val="en-GB"/>
+        </w:rPr>
+      </w:pPr>
+      <w:r>
+        <w:rPr>
+          <w:lang w:val="en-GB"/>
+        </w:rPr>
+        <w:t xml:space="preserve">    ID_Categoria INT PRIMARY KEY AUTO_INCREMENT,</w:t>
+      </w:r>
+    </w:p>
+    <w:p>
+      <w:pPr>
+        <w:jc w:val="both"/>
+        <w:rPr>
+          <w:lang w:val="en-GB"/>
+        </w:rPr>
+      </w:pPr>
+      <w:r>
+        <w:rPr>
+          <w:lang w:val="en-GB"/>
+        </w:rPr>
+        <w:t xml:space="preserve">    Nome_Categoria VARCHAR(20) NOT NULL</w:t>
+      </w:r>
+    </w:p>
+    <w:p>
+      <w:pPr>
+        <w:jc w:val="both"/>
+        <w:rPr>
+          <w:lang w:val="en-GB"/>
+        </w:rPr>
+      </w:pPr>
+      <w:r>
+        <w:rPr>
+          <w:lang w:val="en-GB"/>
+        </w:rPr>
+        <w:t>);</w:t>
+      </w:r>
+    </w:p>
+    <w:p>
+      <w:pPr>
+        <w:jc w:val="both"/>
+        <w:rPr>
+          <w:lang w:val="en-GB"/>
+        </w:rPr>
+      </w:pPr>
+    </w:p>
+    <w:p>
+      <w:pPr>
+        <w:jc w:val="both"/>
+        <w:rPr>
+          <w:lang w:val="en-GB"/>
+        </w:rPr>
+      </w:pPr>
+      <w:r>
+        <w:rPr>
+          <w:lang w:val="en-GB"/>
+        </w:rPr>
+        <w:t>CREATE TABLE Produto (</w:t>
+      </w:r>
+    </w:p>
+    <w:p>
+      <w:pPr>
+        <w:jc w:val="both"/>
+        <w:rPr>
+          <w:lang w:val="en-GB"/>
+        </w:rPr>
+      </w:pPr>
+      <w:r>
+        <w:rPr>
+          <w:lang w:val="en-GB"/>
+        </w:rPr>
+        <w:t xml:space="preserve">    ID_Produto INT PRIMARY KEY AUTO_INCREMENT,</w:t>
+      </w:r>
+    </w:p>
+    <w:p>
+      <w:pPr>
+        <w:jc w:val="both"/>
+        <w:rPr>
+          <w:lang w:val="en-GB"/>
+        </w:rPr>
+      </w:pPr>
+      <w:r>
+        <w:rPr>
+          <w:lang w:val="en-GB"/>
+        </w:rPr>
+        <w:t xml:space="preserve">    Nome VARCHAR(50) NOT NULL,</w:t>
+      </w:r>
+    </w:p>
+    <w:p>
+      <w:pPr>
+        <w:jc w:val="both"/>
+        <w:rPr>
+          <w:lang w:val="en-GB"/>
+        </w:rPr>
+      </w:pPr>
+      <w:r>
+        <w:rPr>
+          <w:lang w:val="en-GB"/>
+        </w:rPr>
+        <w:t xml:space="preserve">    Descricao TEXT,</w:t>
+      </w:r>
+    </w:p>
+    <w:p>
+      <w:pPr>
+        <w:jc w:val="both"/>
+        <w:rPr>
+          <w:lang w:val="en-GB"/>
+        </w:rPr>
+      </w:pPr>
+      <w:r>
+        <w:rPr>
+          <w:lang w:val="en-GB"/>
+        </w:rPr>
+        <w:t xml:space="preserve">    Preco DECIMAL(10,2) NOT NULL,</w:t>
+      </w:r>
+    </w:p>
+    <w:p>
+      <w:pPr>
+        <w:jc w:val="both"/>
+        <w:rPr>
+          <w:lang w:val="en-GB"/>
+        </w:rPr>
+      </w:pPr>
+      <w:r>
+        <w:rPr>
+          <w:lang w:val="en-GB"/>
+        </w:rPr>
+        <w:t xml:space="preserve">    Estoque INT NOT NULL,</w:t>
+      </w:r>
+    </w:p>
+    <w:p>
+      <w:pPr>
+        <w:jc w:val="both"/>
+      </w:pPr>
+      <w:r>
+        <w:rPr>
+          <w:lang w:val="en-GB"/>
+        </w:rPr>
+        <w:t xml:space="preserve">    </w:t>
+      </w:r>
+      <w:r>
+        <w:t>Codigo_Barras VARCHAR(50),</w:t>
+      </w:r>
+    </w:p>
+    <w:p>
+      <w:pPr>
+        <w:jc w:val="both"/>
+      </w:pPr>
+      <w:r>
+        <w:t xml:space="preserve">    fk_Categoria_ID_Categoria INT,</w:t>
+      </w:r>
+    </w:p>
+    <w:p>
+      <w:pPr>
+        <w:jc w:val="both"/>
+      </w:pPr>
+      <w:r>
+        <w:t xml:space="preserve">    CONSTRAINT FK_Produto_Categoria</w:t>
+      </w:r>
+    </w:p>
+    <w:p>
+      <w:pPr>
+        <w:jc w:val="both"/>
+        <w:rPr>
+          <w:lang w:val="en-GB"/>
+        </w:rPr>
+      </w:pPr>
+      <w:r>
+        <w:lastRenderedPageBreak/>
+        <w:t xml:space="preserve">        </w:t>
+      </w:r>
+      <w:r>
+        <w:rPr>
+          <w:lang w:val="en-GB"/>
+        </w:rPr>
+        <w:t>FOREIGN KEY (fk_Categoria_ID_Categoria)</w:t>
+      </w:r>
+    </w:p>
+    <w:p>
+      <w:pPr>
+        <w:jc w:val="both"/>
+        <w:rPr>
+          <w:lang w:val="en-GB"/>
+        </w:rPr>
+      </w:pPr>
+      <w:r>
+        <w:rPr>
+          <w:lang w:val="en-GB"/>
+        </w:rPr>
+        <w:t xml:space="preserve">        REFERENCES Categoria (ID_Categoria)</w:t>
+      </w:r>
+    </w:p>
+    <w:p>
+      <w:pPr>
+        <w:jc w:val="both"/>
+        <w:rPr>
+          <w:lang w:val="en-GB"/>
+        </w:rPr>
+      </w:pPr>
+      <w:r>
+        <w:rPr>
+          <w:lang w:val="en-GB"/>
+        </w:rPr>
+        <w:t xml:space="preserve">        ON DELETE RESTRICT</w:t>
+      </w:r>
+    </w:p>
+    <w:p>
+      <w:pPr>
+        <w:jc w:val="both"/>
+        <w:rPr>
+          <w:lang w:val="en-GB"/>
+        </w:rPr>
+      </w:pPr>
+      <w:r>
+        <w:rPr>
+          <w:lang w:val="en-GB"/>
+        </w:rPr>
+        <w:t>);</w:t>
+      </w:r>
+    </w:p>
+    <w:p>
+      <w:pPr>
+        <w:jc w:val="both"/>
+        <w:rPr>
+          <w:lang w:val="en-GB"/>
+        </w:rPr>
+      </w:pPr>
+    </w:p>
+    <w:p>
+      <w:pPr>
+        <w:jc w:val="both"/>
+        <w:rPr>
+          <w:lang w:val="en-GB"/>
+        </w:rPr>
+      </w:pPr>
+      <w:r>
+        <w:rPr>
+          <w:lang w:val="en-GB"/>
+        </w:rPr>
+        <w:t>CREATE TABLE Pedido (</w:t>
+      </w:r>
+    </w:p>
+    <w:p>
+      <w:pPr>
+        <w:jc w:val="both"/>
+        <w:rPr>
+          <w:lang w:val="en-GB"/>
+        </w:rPr>
+      </w:pPr>
+      <w:r>
+        <w:rPr>
+          <w:lang w:val="en-GB"/>
+        </w:rPr>
+        <w:t xml:space="preserve">    ID_Pedido INT PRIMARY KEY AUTO_INCREMENT,</w:t>
+      </w:r>
+    </w:p>
+    <w:p>
+      <w:pPr>
+        <w:jc w:val="both"/>
+        <w:rPr>
+          <w:lang w:val="en-GB"/>
+        </w:rPr>
+      </w:pPr>
+      <w:r>
+        <w:rPr>
+          <w:lang w:val="en-GB"/>
+        </w:rPr>
+        <w:t xml:space="preserve">    ID_Usuario INT NOT NULL,</w:t>
+      </w:r>
+    </w:p>
+    <w:p>
+      <w:pPr>
+        <w:jc w:val="both"/>
+        <w:rPr>
+          <w:lang w:val="en-GB"/>
+        </w:rPr>
+      </w:pPr>
+      <w:r>
+        <w:rPr>
+          <w:lang w:val="en-GB"/>
+        </w:rPr>
+        <w:t xml:space="preserve">    Data_Pedido DATETIME NOT NULL,</w:t>
+      </w:r>
+    </w:p>
+    <w:p>
+      <w:pPr>
+        <w:jc w:val="both"/>
+        <w:rPr>
+          <w:lang w:val="en-GB"/>
+        </w:rPr>
+      </w:pPr>
+      <w:r>
+        <w:rPr>
+          <w:lang w:val="en-GB"/>
+        </w:rPr>
+        <w:t xml:space="preserve">    Status ENUM('Pendente', 'Enviado', 'Entregue', 'Cancelado') NOT NULL,</w:t>
+      </w:r>
+    </w:p>
+    <w:p>
+      <w:pPr>
+        <w:jc w:val="both"/>
+        <w:rPr>
+          <w:lang w:val="en-GB"/>
+        </w:rPr>
+      </w:pPr>
+      <w:r>
+        <w:rPr>
+          <w:lang w:val="en-GB"/>
+        </w:rPr>
+        <w:t xml:space="preserve">    Total DECIMAL(10,2) NOT NULL,</w:t>
+      </w:r>
+    </w:p>
+    <w:p>
+      <w:pPr>
+        <w:jc w:val="both"/>
+        <w:rPr>
+          <w:lang w:val="en-GB"/>
+        </w:rPr>
+      </w:pPr>
+      <w:r>
+        <w:rPr>
+          <w:lang w:val="en-GB"/>
+        </w:rPr>
+        <w:t xml:space="preserve">    fk_Usuario_ID_Usuario INT,</w:t>
+      </w:r>
+    </w:p>
+    <w:p>
+      <w:pPr>
+        <w:jc w:val="both"/>
+        <w:rPr>
+          <w:lang w:val="es-MX"/>
+        </w:rPr>
+      </w:pPr>
+      <w:r>
+        <w:rPr>
+          <w:lang w:val="en-GB"/>
+        </w:rPr>
+        <w:t xml:space="preserve">    </w:t>
+      </w:r>
+      <w:r>
+        <w:rPr>
+          <w:lang w:val="es-MX"/>
+        </w:rPr>
+        <w:t>CONSTRAINT FK_Pedido_Usuario</w:t>
+      </w:r>
+    </w:p>
+    <w:p>
+      <w:pPr>
+        <w:jc w:val="both"/>
+        <w:rPr>
+          <w:lang w:val="es-MX"/>
+        </w:rPr>
+      </w:pPr>
+      <w:r>
+        <w:rPr>
+          <w:lang w:val="es-MX"/>
+        </w:rPr>
+        <w:t xml:space="preserve">        FOREIGN KEY (fk_Usuario_ID_Usuario)</w:t>
+      </w:r>
+    </w:p>
+    <w:p>
+      <w:pPr>
+        <w:jc w:val="both"/>
+        <w:rPr>
+          <w:lang w:val="es-MX"/>
+        </w:rPr>
+      </w:pPr>
+      <w:r>
+        <w:rPr>
+          <w:lang w:val="es-MX"/>
+        </w:rPr>
+        <w:t xml:space="preserve">        REFERENCES Usuario (ID_Usuario)</w:t>
+      </w:r>
+    </w:p>
+    <w:p>
+      <w:pPr>
+        <w:jc w:val="both"/>
+        <w:rPr>
+          <w:lang w:val="en-GB"/>
+        </w:rPr>
+      </w:pPr>
+      <w:r>
+        <w:rPr>
+          <w:lang w:val="es-MX"/>
+        </w:rPr>
+        <w:t xml:space="preserve">        </w:t>
+      </w:r>
+      <w:r>
+        <w:rPr>
+          <w:lang w:val="en-GB"/>
+        </w:rPr>
+        <w:t>ON DELETE RESTRICT</w:t>
+      </w:r>
+    </w:p>
+    <w:p>
+      <w:pPr>
+        <w:jc w:val="both"/>
+        <w:rPr>
+          <w:lang w:val="en-GB"/>
+        </w:rPr>
+      </w:pPr>
+      <w:r>
+        <w:rPr>
+          <w:lang w:val="en-GB"/>
+        </w:rPr>
+        <w:t>);</w:t>
+      </w:r>
+    </w:p>
+    <w:p>
+      <w:pPr>
+        <w:jc w:val="both"/>
+        <w:rPr>
+          <w:lang w:val="en-GB"/>
+        </w:rPr>
+      </w:pPr>
+    </w:p>
+    <w:p>
+      <w:pPr>
+        <w:jc w:val="both"/>
+        <w:rPr>
+          <w:lang w:val="en-GB"/>
+        </w:rPr>
+      </w:pPr>
+      <w:r>
+        <w:rPr>
+          <w:lang w:val="en-GB"/>
+        </w:rPr>
+        <w:t>CREATE TABLE Contem (</w:t>
+      </w:r>
+    </w:p>
+    <w:p>
+      <w:pPr>
+        <w:jc w:val="both"/>
+      </w:pPr>
+      <w:r>
+        <w:rPr>
+          <w:lang w:val="en-GB"/>
+        </w:rPr>
+        <w:t xml:space="preserve">    </w:t>
+      </w:r>
+      <w:r>
+        <w:t>fk_Pedido_ID_Pedido INT,</w:t>
+      </w:r>
+    </w:p>
+    <w:p>
+      <w:pPr>
+        <w:jc w:val="both"/>
+      </w:pPr>
+      <w:r>
+        <w:t xml:space="preserve">    fk_Produto_ID_Produto INT,</w:t>
+      </w:r>
+    </w:p>
+    <w:p>
+      <w:pPr>
+        <w:jc w:val="both"/>
+      </w:pPr>
+      <w:r>
+        <w:t xml:space="preserve">    PRIMARY KEY (fk_Pedido_ID_Pedido, fk_Produto_ID_Produto),</w:t>
+      </w:r>
+    </w:p>
+    <w:p>
+      <w:pPr>
+        <w:jc w:val="both"/>
+      </w:pPr>
+      <w:r>
+        <w:t xml:space="preserve">    CONSTRAINT FK_Contem_Pedido</w:t>
+      </w:r>
+    </w:p>
+    <w:p>
+      <w:pPr>
+        <w:jc w:val="both"/>
+      </w:pPr>
+      <w:r>
+        <w:t xml:space="preserve">        FOREIGN KEY (fk_Pedido_ID_Pedido)</w:t>
+      </w:r>
+    </w:p>
+    <w:p>
+      <w:pPr>
+        <w:jc w:val="both"/>
+      </w:pPr>
+      <w:r>
+        <w:t xml:space="preserve">        REFERENCES Pedido (ID_Pedido)</w:t>
+      </w:r>
+    </w:p>
+    <w:p>
+      <w:pPr>
+        <w:jc w:val="both"/>
+        <w:rPr>
+          <w:lang w:val="en-GB"/>
+        </w:rPr>
+      </w:pPr>
+      <w:r>
+        <w:t xml:space="preserve">        </w:t>
+      </w:r>
+      <w:r>
+        <w:rPr>
+          <w:lang w:val="en-GB"/>
+        </w:rPr>
+        <w:t>ON DELETE RESTRICT,</w:t>
+      </w:r>
+    </w:p>
+    <w:p>
+      <w:pPr>
+        <w:jc w:val="both"/>
+        <w:rPr>
+          <w:lang w:val="en-GB"/>
+        </w:rPr>
+      </w:pPr>
+      <w:r>
+        <w:rPr>
+          <w:lang w:val="en-GB"/>
+        </w:rPr>
+        <w:t xml:space="preserve">    CONSTRAINT FK_Contem_Produto</w:t>
+      </w:r>
+    </w:p>
+    <w:p>
+      <w:pPr>
+        <w:jc w:val="both"/>
+        <w:rPr>
+          <w:lang w:val="en-GB"/>
+        </w:rPr>
+      </w:pPr>
+      <w:r>
+        <w:rPr>
+          <w:lang w:val="en-GB"/>
+        </w:rPr>
+        <w:t xml:space="preserve">        FOREIGN KEY (fk_Produto_ID_Produto)</w:t>
+      </w:r>
+    </w:p>
+    <w:p>
+      <w:pPr>
+        <w:jc w:val="both"/>
+      </w:pPr>
+      <w:r>
+        <w:rPr>
+          <w:lang w:val="en-GB"/>
+        </w:rPr>
+        <w:t xml:space="preserve">        </w:t>
+      </w:r>
+      <w:r>
+        <w:t>REFERENCES Produto (ID_Produto)</w:t>
+      </w:r>
+    </w:p>
+    <w:p>
+      <w:pPr>
+        <w:jc w:val="both"/>
+      </w:pPr>
+      <w:r>
+        <w:t xml:space="preserve">        ON DELETE RESTRICT</w:t>
+      </w:r>
+    </w:p>
+    <w:p>
+      <w:pPr>
+        <w:jc w:val="both"/>
+      </w:pPr>
+      <w:r>
+        <w:t>);</w:t>
+      </w:r>
+    </w:p>
     <w:p>
       <w:pPr>
         <w:pStyle w:val="Ttulo2"/>
+        <w:jc w:val="both"/>
+        <w:sectPr>
+          <w:type w:val="continuous"/>
+          <w:pgSz w:w="11906" w:h="16838"/>
+          <w:pgMar w:top="1417" w:right="849" w:bottom="1417" w:left="1701" w:header="708" w:footer="708" w:gutter="0"/>
+          <w:cols w:space="212"/>
+          <w:docGrid w:linePitch="360"/>
+        </w:sectPr>
       </w:pPr>
       <w:bookmarkStart w:id="10" w:name="_Toc174135307"/>
-      <w:r>
+    </w:p>
+    <w:p>
+      <w:pPr>
+        <w:pStyle w:val="Ttulo2"/>
+        <w:jc w:val="both"/>
+      </w:pPr>
+      <w:r>
+        <w:lastRenderedPageBreak/>
         <w:t>SQL para inserção de pelo menos 1</w:t>
       </w:r>
       <w:r>
@@ -1650,6 +2956,9 @@
       </w:r>
     </w:p>
     <w:p>
+      <w:pPr>
+        <w:jc w:val="both"/>
+      </w:pPr>
       <w:r>
         <w:rPr>
           <w:u w:val="single"/>
@@ -1666,10 +2975,1557 @@
         <w:t>.</w:t>
       </w:r>
     </w:p>
-    <w:p/>
-    <w:p/>
-    <w:p>
-      <w:pPr>
+    <w:p>
+      <w:pPr>
+        <w:jc w:val="both"/>
+      </w:pPr>
+      <w:r>
+        <w:t>INSERT INTO Usuario (Nome, Email, Senha, Endereco, Celular, Tipo)</w:t>
+      </w:r>
+    </w:p>
+    <w:p>
+      <w:pPr>
+        <w:jc w:val="both"/>
+      </w:pPr>
+      <w:r>
+        <w:t>VALUES</w:t>
+      </w:r>
+    </w:p>
+    <w:p>
+      <w:pPr>
+        <w:jc w:val="both"/>
+      </w:pPr>
+      <w:r>
+        <w:t>('João Silva', 'joao@gmail.com', 'senha123', 'Rua A, 123', '11999999999', 'Cliente'),</w:t>
+      </w:r>
+    </w:p>
+    <w:p>
+      <w:pPr>
+        <w:jc w:val="both"/>
+      </w:pPr>
+      <w:r>
+        <w:t>('Maria Oliveira', 'maria@gmail.com', 'senha456', 'Rua B, 456', '11988888888', 'Cliente'),</w:t>
+      </w:r>
+    </w:p>
+    <w:p>
+      <w:pPr>
+        <w:jc w:val="both"/>
+      </w:pPr>
+      <w:r>
+        <w:t>('Pedro Souza', 'pedro@gmail.com', 'senha789', 'Rua C, 789', '11977777777', 'Cliente'),</w:t>
+      </w:r>
+    </w:p>
+    <w:p>
+      <w:pPr>
+        <w:jc w:val="both"/>
+      </w:pPr>
+      <w:r>
+        <w:t>('Ana Santos', 'ana@gmail.com', 'senhaabc', 'Rua D, 101', '11966666666', 'Cliente'),</w:t>
+      </w:r>
+    </w:p>
+    <w:p>
+      <w:pPr>
+        <w:jc w:val="both"/>
+      </w:pPr>
+      <w:r>
+        <w:t>('Carlos Lima', 'carlos@gmail.com', 'senhaxyz', 'Rua E, 102', '11955555555', 'Cliente'),</w:t>
+      </w:r>
+    </w:p>
+    <w:p>
+      <w:pPr>
+        <w:jc w:val="both"/>
+      </w:pPr>
+      <w:r>
+        <w:t>('Paula Ribeiro', 'paula@gmail.com', 'senha098', 'Rua F, 103', '11944444444', 'Cliente'),</w:t>
+      </w:r>
+    </w:p>
+    <w:p>
+      <w:pPr>
+        <w:jc w:val="both"/>
+      </w:pPr>
+      <w:r>
+        <w:t>('Lucas Alves', 'lucas@gmail.com', 'senha345', 'Rua G, 104', '11933333333', 'Cliente'),</w:t>
+      </w:r>
+    </w:p>
+    <w:p>
+      <w:pPr>
+        <w:jc w:val="both"/>
+      </w:pPr>
+      <w:r>
+        <w:t>('Carla Pereira', 'carla@gmail.com', 'senha567', 'Rua H, 105', '11922222222', 'Cliente'),</w:t>
+      </w:r>
+    </w:p>
+    <w:p>
+      <w:pPr>
+        <w:jc w:val="both"/>
+      </w:pPr>
+      <w:r>
+        <w:t>('Ricardo Costa', 'ricardo@gmail.com', 'senha1234', 'Rua I, 106', '11911111111', 'Cliente'),</w:t>
+      </w:r>
+    </w:p>
+    <w:p>
+      <w:pPr>
+        <w:jc w:val="both"/>
+      </w:pPr>
+      <w:r>
+        <w:t>('Administrador', 'admin@farmacia.com', 'adminsenha', 'Rua Admin, 100', '11900000000', 'Administrador');</w:t>
+      </w:r>
+    </w:p>
+    <w:p>
+      <w:pPr>
+        <w:jc w:val="both"/>
+      </w:pPr>
+      <w:r>
+        <w:rPr>
+          <w:noProof/>
+        </w:rPr>
+        <w:drawing>
+          <wp:inline distT="0" distB="0" distL="0" distR="0" wp14:anchorId="70E835A7" wp14:editId="0498943F">
+            <wp:extent cx="5941060" cy="2094865"/>
+            <wp:effectExtent l="0" t="0" r="2540" b="635"/>
+            <wp:docPr id="1941634203" name="Imagem 1" descr="Tabela&#10;&#10;Descrição gerada automaticamente"/>
+            <wp:cNvGraphicFramePr>
+              <a:graphicFrameLocks xmlns:a="http://schemas.openxmlformats.org/drawingml/2006/main" noChangeAspect="1"/>
+            </wp:cNvGraphicFramePr>
+            <a:graphic xmlns:a="http://schemas.openxmlformats.org/drawingml/2006/main">
+              <a:graphicData uri="http://schemas.openxmlformats.org/drawingml/2006/picture">
+                <pic:pic xmlns:pic="http://schemas.openxmlformats.org/drawingml/2006/picture">
+                  <pic:nvPicPr>
+                    <pic:cNvPr id="1941634203" name="Imagem 1" descr="Tabela&#10;&#10;Descrição gerada automaticamente"/>
+                    <pic:cNvPicPr/>
+                  </pic:nvPicPr>
+                  <pic:blipFill>
+                    <a:blip r:embed="rId16"/>
+                    <a:stretch>
+                      <a:fillRect/>
+                    </a:stretch>
+                  </pic:blipFill>
+                  <pic:spPr>
+                    <a:xfrm>
+                      <a:off x="0" y="0"/>
+                      <a:ext cx="5941060" cy="2094865"/>
+                    </a:xfrm>
+                    <a:prstGeom prst="rect">
+                      <a:avLst/>
+                    </a:prstGeom>
+                  </pic:spPr>
+                </pic:pic>
+              </a:graphicData>
+            </a:graphic>
+          </wp:inline>
+        </w:drawing>
+      </w:r>
+    </w:p>
+    <w:p>
+      <w:pPr>
+        <w:jc w:val="both"/>
+      </w:pPr>
+      <w:r>
+        <w:t>INSERT INTO Categoria (Nome_Categoria)</w:t>
+      </w:r>
+    </w:p>
+    <w:p>
+      <w:pPr>
+        <w:jc w:val="both"/>
+      </w:pPr>
+      <w:r>
+        <w:t>VALUES</w:t>
+      </w:r>
+    </w:p>
+    <w:p>
+      <w:pPr>
+        <w:jc w:val="both"/>
+      </w:pPr>
+      <w:r>
+        <w:t>('Medicamentos'),</w:t>
+      </w:r>
+    </w:p>
+    <w:p>
+      <w:pPr>
+        <w:jc w:val="both"/>
+      </w:pPr>
+      <w:r>
+        <w:t>('Suplementos'),</w:t>
+      </w:r>
+    </w:p>
+    <w:p>
+      <w:pPr>
+        <w:jc w:val="both"/>
+      </w:pPr>
+      <w:r>
+        <w:t>('Cosméticos'),</w:t>
+      </w:r>
+    </w:p>
+    <w:p>
+      <w:pPr>
+        <w:jc w:val="both"/>
+      </w:pPr>
+      <w:r>
+        <w:t>('Equipamentos'),</w:t>
+      </w:r>
+    </w:p>
+    <w:p>
+      <w:pPr>
+        <w:jc w:val="both"/>
+      </w:pPr>
+      <w:r>
+        <w:t>('Higiene'),</w:t>
+      </w:r>
+    </w:p>
+    <w:p>
+      <w:pPr>
+        <w:jc w:val="both"/>
+      </w:pPr>
+      <w:r>
+        <w:t>('Fraldas'),</w:t>
+      </w:r>
+    </w:p>
+    <w:p>
+      <w:pPr>
+        <w:jc w:val="both"/>
+      </w:pPr>
+      <w:r>
+        <w:lastRenderedPageBreak/>
+        <w:t>('Produtos Naturais'),</w:t>
+      </w:r>
+    </w:p>
+    <w:p>
+      <w:pPr>
+        <w:jc w:val="both"/>
+      </w:pPr>
+      <w:r>
+        <w:t>('Dermocosméticos'),</w:t>
+      </w:r>
+    </w:p>
+    <w:p>
+      <w:pPr>
+        <w:jc w:val="both"/>
+      </w:pPr>
+      <w:r>
+        <w:t>('Ortopedia'),</w:t>
+      </w:r>
+    </w:p>
+    <w:p>
+      <w:pPr>
+        <w:jc w:val="both"/>
+      </w:pPr>
+      <w:r>
+        <w:t>('Nutrição');</w:t>
+      </w:r>
+    </w:p>
+    <w:p>
+      <w:pPr>
+        <w:jc w:val="both"/>
+      </w:pPr>
+      <w:r>
+        <w:rPr>
+          <w:noProof/>
+        </w:rPr>
+        <w:drawing>
+          <wp:inline distT="0" distB="0" distL="0" distR="0" wp14:anchorId="1C756F1D" wp14:editId="55D7349F">
+            <wp:extent cx="2133898" cy="2067213"/>
+            <wp:effectExtent l="0" t="0" r="0" b="0"/>
+            <wp:docPr id="1820348865" name="Imagem 1" descr="Tabela&#10;&#10;Descrição gerada automaticamente"/>
+            <wp:cNvGraphicFramePr>
+              <a:graphicFrameLocks xmlns:a="http://schemas.openxmlformats.org/drawingml/2006/main" noChangeAspect="1"/>
+            </wp:cNvGraphicFramePr>
+            <a:graphic xmlns:a="http://schemas.openxmlformats.org/drawingml/2006/main">
+              <a:graphicData uri="http://schemas.openxmlformats.org/drawingml/2006/picture">
+                <pic:pic xmlns:pic="http://schemas.openxmlformats.org/drawingml/2006/picture">
+                  <pic:nvPicPr>
+                    <pic:cNvPr id="1820348865" name="Imagem 1" descr="Tabela&#10;&#10;Descrição gerada automaticamente"/>
+                    <pic:cNvPicPr/>
+                  </pic:nvPicPr>
+                  <pic:blipFill>
+                    <a:blip r:embed="rId17"/>
+                    <a:stretch>
+                      <a:fillRect/>
+                    </a:stretch>
+                  </pic:blipFill>
+                  <pic:spPr>
+                    <a:xfrm>
+                      <a:off x="0" y="0"/>
+                      <a:ext cx="2133898" cy="2067213"/>
+                    </a:xfrm>
+                    <a:prstGeom prst="rect">
+                      <a:avLst/>
+                    </a:prstGeom>
+                  </pic:spPr>
+                </pic:pic>
+              </a:graphicData>
+            </a:graphic>
+          </wp:inline>
+        </w:drawing>
+      </w:r>
+    </w:p>
+    <w:p>
+      <w:pPr>
+        <w:jc w:val="both"/>
+      </w:pPr>
+      <w:r>
+        <w:t>INSERT INTO Produto (Nome, Descricao, Preco, Estoque, Codigo_Barras, fk_Categoria_ID_Categoria)</w:t>
+      </w:r>
+    </w:p>
+    <w:p>
+      <w:pPr>
+        <w:jc w:val="both"/>
+      </w:pPr>
+      <w:r>
+        <w:t>VALUES</w:t>
+      </w:r>
+    </w:p>
+    <w:p>
+      <w:pPr>
+        <w:jc w:val="both"/>
+      </w:pPr>
+      <w:r>
+        <w:t>('Paracetamol 500mg', 'Analgésico e antitérmico', 9.99, 100, '7891000100101', 1),</w:t>
+      </w:r>
+    </w:p>
+    <w:p>
+      <w:pPr>
+        <w:jc w:val="both"/>
+      </w:pPr>
+      <w:r>
+        <w:t>('Vitamina C 1g', 'Suplemento vitamínico', 19.90, 50, '7891000200202', 2),</w:t>
+      </w:r>
+    </w:p>
+    <w:p>
+      <w:pPr>
+        <w:jc w:val="both"/>
+      </w:pPr>
+      <w:r>
+        <w:t>('Protetor Solar FPS 50', 'Protetor solar de alta proteção', 29.90, 200, '7891000300303', 3),</w:t>
+      </w:r>
+    </w:p>
+    <w:p>
+      <w:pPr>
+        <w:jc w:val="both"/>
+      </w:pPr>
+      <w:r>
+        <w:t>('Termômetro Digital', 'Termômetro de medição rápida', 49.90, 30, '7891000400404', 4),</w:t>
+      </w:r>
+    </w:p>
+    <w:p>
+      <w:pPr>
+        <w:jc w:val="both"/>
+      </w:pPr>
+      <w:r>
+        <w:t>('Sabonete Antibacteriano', 'Sabonete líquido antibacteriano', 5.90, 300, '7891000500505', 5),</w:t>
+      </w:r>
+    </w:p>
+    <w:p>
+      <w:pPr>
+        <w:jc w:val="both"/>
+      </w:pPr>
+      <w:r>
+        <w:t>('Fralda Geriátrica', 'Fralda descartável tamanho G', 39.90, 80, '7891000600606', 6),</w:t>
+      </w:r>
+    </w:p>
+    <w:p>
+      <w:pPr>
+        <w:jc w:val="both"/>
+      </w:pPr>
+      <w:r>
+        <w:t>('Óleo de Coco', 'Suplemento natural com óleo de coco', 24.90, 60, '7891000700707', 7),</w:t>
+      </w:r>
+    </w:p>
+    <w:p>
+      <w:pPr>
+        <w:jc w:val="both"/>
+      </w:pPr>
+      <w:r>
+        <w:t>('Creme Anti-idade', 'Creme para redução de rugas', 89.90, 120, '7891000800808', 8),</w:t>
+      </w:r>
+    </w:p>
+    <w:p>
+      <w:pPr>
+        <w:jc w:val="both"/>
+      </w:pPr>
+      <w:r>
+        <w:t>('Muleta Ajustável', 'Muleta com altura ajustável', 99.90, 15, '7891000900909', 9),</w:t>
+      </w:r>
+    </w:p>
+    <w:p>
+      <w:pPr>
+        <w:jc w:val="both"/>
+      </w:pPr>
+      <w:r>
+        <w:t>('Shake de Proteína', 'Suplemento nutricional com proteínas', 49.90, 40, '7891001001010', 10);</w:t>
+      </w:r>
+    </w:p>
+    <w:p>
+      <w:pPr>
+        <w:jc w:val="both"/>
+      </w:pPr>
+      <w:r>
+        <w:rPr>
+          <w:noProof/>
+        </w:rPr>
+        <w:drawing>
+          <wp:inline distT="0" distB="0" distL="0" distR="0" wp14:anchorId="716C5AE4" wp14:editId="35609571">
+            <wp:extent cx="5941060" cy="1739900"/>
+            <wp:effectExtent l="0" t="0" r="2540" b="0"/>
+            <wp:docPr id="78925859" name="Imagem 1" descr="Interface gráfica do usuário, Texto, Aplicativo&#10;&#10;Descrição gerada automaticamente"/>
+            <wp:cNvGraphicFramePr>
+              <a:graphicFrameLocks xmlns:a="http://schemas.openxmlformats.org/drawingml/2006/main" noChangeAspect="1"/>
+            </wp:cNvGraphicFramePr>
+            <a:graphic xmlns:a="http://schemas.openxmlformats.org/drawingml/2006/main">
+              <a:graphicData uri="http://schemas.openxmlformats.org/drawingml/2006/picture">
+                <pic:pic xmlns:pic="http://schemas.openxmlformats.org/drawingml/2006/picture">
+                  <pic:nvPicPr>
+                    <pic:cNvPr id="78925859" name="Imagem 1" descr="Interface gráfica do usuário, Texto, Aplicativo&#10;&#10;Descrição gerada automaticamente"/>
+                    <pic:cNvPicPr/>
+                  </pic:nvPicPr>
+                  <pic:blipFill>
+                    <a:blip r:embed="rId18"/>
+                    <a:stretch>
+                      <a:fillRect/>
+                    </a:stretch>
+                  </pic:blipFill>
+                  <pic:spPr>
+                    <a:xfrm>
+                      <a:off x="0" y="0"/>
+                      <a:ext cx="5941060" cy="1739900"/>
+                    </a:xfrm>
+                    <a:prstGeom prst="rect">
+                      <a:avLst/>
+                    </a:prstGeom>
+                  </pic:spPr>
+                </pic:pic>
+              </a:graphicData>
+            </a:graphic>
+          </wp:inline>
+        </w:drawing>
+      </w:r>
+    </w:p>
+    <w:p>
+      <w:pPr>
+        <w:jc w:val="both"/>
+      </w:pPr>
+      <w:r>
+        <w:t>INSERT INTO Pedido (ID_Usuario, Data_Pedido, Status, Total, fk_Usuario_ID_Usuario)</w:t>
+      </w:r>
+    </w:p>
+    <w:p>
+      <w:pPr>
+        <w:jc w:val="both"/>
+      </w:pPr>
+      <w:r>
+        <w:lastRenderedPageBreak/>
+        <w:t>VALUES</w:t>
+      </w:r>
+    </w:p>
+    <w:p>
+      <w:pPr>
+        <w:jc w:val="both"/>
+      </w:pPr>
+      <w:r>
+        <w:t>(1, NOW(), 'Pendente', 59.80, 1),</w:t>
+      </w:r>
+    </w:p>
+    <w:p>
+      <w:pPr>
+        <w:jc w:val="both"/>
+      </w:pPr>
+      <w:r>
+        <w:t>(2, NOW(), 'Enviado', 29.90, 2),</w:t>
+      </w:r>
+    </w:p>
+    <w:p>
+      <w:pPr>
+        <w:jc w:val="both"/>
+      </w:pPr>
+      <w:r>
+        <w:t>(3, NOW(), 'Entregue', 19.90, 3),</w:t>
+      </w:r>
+    </w:p>
+    <w:p>
+      <w:pPr>
+        <w:jc w:val="both"/>
+        <w:rPr>
+          <w:lang w:val="en-GB"/>
+        </w:rPr>
+      </w:pPr>
+      <w:r>
+        <w:rPr>
+          <w:lang w:val="en-GB"/>
+        </w:rPr>
+        <w:t>(4, NOW(), 'Cancelado', 49.90, 4),</w:t>
+      </w:r>
+    </w:p>
+    <w:p>
+      <w:pPr>
+        <w:jc w:val="both"/>
+        <w:rPr>
+          <w:lang w:val="en-GB"/>
+        </w:rPr>
+      </w:pPr>
+      <w:r>
+        <w:rPr>
+          <w:lang w:val="en-GB"/>
+        </w:rPr>
+        <w:t>(5, NOW(), 'Pendente', 89.90, 5),</w:t>
+      </w:r>
+    </w:p>
+    <w:p>
+      <w:pPr>
+        <w:jc w:val="both"/>
+        <w:rPr>
+          <w:lang w:val="en-GB"/>
+        </w:rPr>
+      </w:pPr>
+      <w:r>
+        <w:rPr>
+          <w:lang w:val="en-GB"/>
+        </w:rPr>
+        <w:t>(6, NOW(), 'Enviado', 39.90, 6),</w:t>
+      </w:r>
+    </w:p>
+    <w:p>
+      <w:pPr>
+        <w:jc w:val="both"/>
+        <w:rPr>
+          <w:lang w:val="en-GB"/>
+        </w:rPr>
+      </w:pPr>
+      <w:r>
+        <w:rPr>
+          <w:lang w:val="en-GB"/>
+        </w:rPr>
+        <w:t>(7, NOW(), 'Entregue', 24.90, 7),</w:t>
+      </w:r>
+    </w:p>
+    <w:p>
+      <w:pPr>
+        <w:jc w:val="both"/>
+        <w:rPr>
+          <w:lang w:val="en-GB"/>
+        </w:rPr>
+      </w:pPr>
+      <w:r>
+        <w:rPr>
+          <w:lang w:val="en-GB"/>
+        </w:rPr>
+        <w:t>(8, NOW(), 'Cancelado', 49.90, 8),</w:t>
+      </w:r>
+    </w:p>
+    <w:p>
+      <w:pPr>
+        <w:jc w:val="both"/>
+        <w:rPr>
+          <w:lang w:val="en-GB"/>
+        </w:rPr>
+      </w:pPr>
+      <w:r>
+        <w:rPr>
+          <w:lang w:val="en-GB"/>
+        </w:rPr>
+        <w:t>(9, NOW(), 'Pendente', 99.90, 9),</w:t>
+      </w:r>
+    </w:p>
+    <w:p>
+      <w:pPr>
+        <w:jc w:val="both"/>
+        <w:rPr>
+          <w:lang w:val="en-GB"/>
+        </w:rPr>
+      </w:pPr>
+      <w:r>
+        <w:rPr>
+          <w:lang w:val="en-GB"/>
+        </w:rPr>
+        <w:t>(10, NOW(), 'Enviado', 149.70, 10);</w:t>
+      </w:r>
+    </w:p>
+    <w:p>
+      <w:pPr>
+        <w:jc w:val="both"/>
+        <w:rPr>
+          <w:lang w:val="en-GB"/>
+        </w:rPr>
+      </w:pPr>
+      <w:r>
+        <w:rPr>
+          <w:noProof/>
+          <w:lang w:val="en-GB"/>
+        </w:rPr>
+        <w:drawing>
+          <wp:inline distT="0" distB="0" distL="0" distR="0" wp14:anchorId="667CC368" wp14:editId="4051B73E">
+            <wp:extent cx="5172797" cy="2229161"/>
+            <wp:effectExtent l="0" t="0" r="8890" b="0"/>
+            <wp:docPr id="2026524566" name="Imagem 1" descr="Interface gráfica do usuário, Texto, Aplicativo&#10;&#10;Descrição gerada automaticamente"/>
+            <wp:cNvGraphicFramePr>
+              <a:graphicFrameLocks xmlns:a="http://schemas.openxmlformats.org/drawingml/2006/main" noChangeAspect="1"/>
+            </wp:cNvGraphicFramePr>
+            <a:graphic xmlns:a="http://schemas.openxmlformats.org/drawingml/2006/main">
+              <a:graphicData uri="http://schemas.openxmlformats.org/drawingml/2006/picture">
+                <pic:pic xmlns:pic="http://schemas.openxmlformats.org/drawingml/2006/picture">
+                  <pic:nvPicPr>
+                    <pic:cNvPr id="2026524566" name="Imagem 1" descr="Interface gráfica do usuário, Texto, Aplicativo&#10;&#10;Descrição gerada automaticamente"/>
+                    <pic:cNvPicPr/>
+                  </pic:nvPicPr>
+                  <pic:blipFill>
+                    <a:blip r:embed="rId19"/>
+                    <a:stretch>
+                      <a:fillRect/>
+                    </a:stretch>
+                  </pic:blipFill>
+                  <pic:spPr>
+                    <a:xfrm>
+                      <a:off x="0" y="0"/>
+                      <a:ext cx="5172797" cy="2229161"/>
+                    </a:xfrm>
+                    <a:prstGeom prst="rect">
+                      <a:avLst/>
+                    </a:prstGeom>
+                  </pic:spPr>
+                </pic:pic>
+              </a:graphicData>
+            </a:graphic>
+          </wp:inline>
+        </w:drawing>
+      </w:r>
+    </w:p>
+    <w:p>
+      <w:pPr>
+        <w:jc w:val="both"/>
+      </w:pPr>
+      <w:r>
+        <w:t>INSERT INTO Contem (fk_Pedido_ID_Pedido, fk_Produto_ID_Produto)</w:t>
+      </w:r>
+    </w:p>
+    <w:p>
+      <w:pPr>
+        <w:jc w:val="both"/>
+      </w:pPr>
+      <w:r>
+        <w:t>VALUES</w:t>
+      </w:r>
+    </w:p>
+    <w:p>
+      <w:pPr>
+        <w:jc w:val="both"/>
+      </w:pPr>
+      <w:r>
+        <w:t>(1, 1),  -- Pedido 1 contém Produto 1 (Paracetamol)</w:t>
+      </w:r>
+    </w:p>
+    <w:p>
+      <w:pPr>
+        <w:jc w:val="both"/>
+      </w:pPr>
+      <w:r>
+        <w:t>(1, 2),  -- Pedido 1 contém Produto 2 (Vitamina C)</w:t>
+      </w:r>
+    </w:p>
+    <w:p>
+      <w:pPr>
+        <w:jc w:val="both"/>
+      </w:pPr>
+      <w:r>
+        <w:t>(2, 3),  -- Pedido 2 contém Produto 3 (Protetor Solar)</w:t>
+      </w:r>
+    </w:p>
+    <w:p>
+      <w:pPr>
+        <w:jc w:val="both"/>
+      </w:pPr>
+      <w:r>
+        <w:t>(3, 4),  -- Pedido 3 contém Produto 4 (Termômetro Digital)</w:t>
+      </w:r>
+    </w:p>
+    <w:p>
+      <w:pPr>
+        <w:jc w:val="both"/>
+      </w:pPr>
+      <w:r>
+        <w:t>(4, 5),  -- Pedido 4 contém Produto 5 (Sabonete Antibacteriano)</w:t>
+      </w:r>
+    </w:p>
+    <w:p>
+      <w:pPr>
+        <w:jc w:val="both"/>
+      </w:pPr>
+      <w:r>
+        <w:t>(5, 6),  -- Pedido 5 contém Produto 6 (Fralda Geriátrica)</w:t>
+      </w:r>
+    </w:p>
+    <w:p>
+      <w:pPr>
+        <w:jc w:val="both"/>
+      </w:pPr>
+      <w:r>
+        <w:t>(6, 7),  -- Pedido 6 contém Produto 7 (Óleo de Coco)</w:t>
+      </w:r>
+    </w:p>
+    <w:p>
+      <w:pPr>
+        <w:jc w:val="both"/>
+      </w:pPr>
+      <w:r>
+        <w:t>(7, 8),  -- Pedido 7 contém Produto 8 (Creme Anti-idade)</w:t>
+      </w:r>
+    </w:p>
+    <w:p>
+      <w:pPr>
+        <w:jc w:val="both"/>
+      </w:pPr>
+      <w:r>
+        <w:t>(8, 9),  -- Pedido 8 contém Produto 9 (Muleta Ajustável)</w:t>
+      </w:r>
+    </w:p>
+    <w:p>
+      <w:pPr>
+        <w:jc w:val="both"/>
+      </w:pPr>
+      <w:r>
+        <w:t>(9, 10); -- Pedido 9 contém Produto 10 (Shake de Proteína)</w:t>
+      </w:r>
+    </w:p>
+    <w:p>
+      <w:pPr>
+        <w:jc w:val="both"/>
+      </w:pPr>
+      <w:r>
+        <w:rPr>
+          <w:noProof/>
+        </w:rPr>
+        <w:lastRenderedPageBreak/>
+        <w:drawing>
+          <wp:inline distT="0" distB="0" distL="0" distR="0" wp14:anchorId="60F267A4" wp14:editId="73751036">
+            <wp:extent cx="2791215" cy="2219635"/>
+            <wp:effectExtent l="0" t="0" r="9525" b="9525"/>
+            <wp:docPr id="1671768638" name="Imagem 1" descr="Tabela&#10;&#10;Descrição gerada automaticamente"/>
+            <wp:cNvGraphicFramePr>
+              <a:graphicFrameLocks xmlns:a="http://schemas.openxmlformats.org/drawingml/2006/main" noChangeAspect="1"/>
+            </wp:cNvGraphicFramePr>
+            <a:graphic xmlns:a="http://schemas.openxmlformats.org/drawingml/2006/main">
+              <a:graphicData uri="http://schemas.openxmlformats.org/drawingml/2006/picture">
+                <pic:pic xmlns:pic="http://schemas.openxmlformats.org/drawingml/2006/picture">
+                  <pic:nvPicPr>
+                    <pic:cNvPr id="1671768638" name="Imagem 1" descr="Tabela&#10;&#10;Descrição gerada automaticamente"/>
+                    <pic:cNvPicPr/>
+                  </pic:nvPicPr>
+                  <pic:blipFill>
+                    <a:blip r:embed="rId20"/>
+                    <a:stretch>
+                      <a:fillRect/>
+                    </a:stretch>
+                  </pic:blipFill>
+                  <pic:spPr>
+                    <a:xfrm>
+                      <a:off x="0" y="0"/>
+                      <a:ext cx="2791215" cy="2219635"/>
+                    </a:xfrm>
+                    <a:prstGeom prst="rect">
+                      <a:avLst/>
+                    </a:prstGeom>
+                  </pic:spPr>
+                </pic:pic>
+              </a:graphicData>
+            </a:graphic>
+          </wp:inline>
+        </w:drawing>
+      </w:r>
+    </w:p>
+    <w:p>
+      <w:pPr>
+        <w:rPr>
+          <w:rFonts w:asciiTheme="majorHAnsi" w:eastAsiaTheme="majorEastAsia" w:hAnsiTheme="majorHAnsi" w:cstheme="majorBidi"/>
+          <w:b/>
+          <w:bCs/>
+          <w:sz w:val="36"/>
+          <w:szCs w:val="36"/>
+        </w:rPr>
+      </w:pPr>
+      <w:bookmarkStart w:id="11" w:name="_Toc174135308"/>
+      <w:r>
+        <w:br w:type="page"/>
+      </w:r>
+    </w:p>
+    <w:p>
+      <w:pPr>
+        <w:pStyle w:val="Ttulo1"/>
+        <w:jc w:val="both"/>
+      </w:pPr>
+      <w:r>
+        <w:lastRenderedPageBreak/>
+        <w:t>Consultas</w:t>
+      </w:r>
+      <w:bookmarkEnd w:id="11"/>
+    </w:p>
+    <w:p>
+      <w:pPr>
+        <w:jc w:val="both"/>
+      </w:pPr>
+      <w:r>
+        <w:t xml:space="preserve">Não usar </w:t>
+      </w:r>
+      <w:r>
+        <w:rPr>
+          <w:b/>
+          <w:bCs/>
+        </w:rPr>
+        <w:t>SELECT *</w:t>
+      </w:r>
+      <w:r>
+        <w:t>.</w:t>
+      </w:r>
+    </w:p>
+    <w:p>
+      <w:pPr>
+        <w:pStyle w:val="Ttulo2"/>
+        <w:jc w:val="both"/>
+      </w:pPr>
+      <w:bookmarkStart w:id="12" w:name="_Toc174135309"/>
+      <w:r>
+        <w:t xml:space="preserve">SQL </w:t>
+      </w:r>
+      <w:r>
+        <w:t>para</w:t>
+      </w:r>
+      <w:r>
+        <w:t xml:space="preserve"> </w:t>
+      </w:r>
+      <w:r>
+        <w:t>2</w:t>
+      </w:r>
+      <w:r>
+        <w:t xml:space="preserve"> consultas </w:t>
+      </w:r>
+      <w:r>
+        <w:t>simples</w:t>
+      </w:r>
+      <w:bookmarkEnd w:id="12"/>
+      <w:r>
+        <w:t xml:space="preserve"> </w:t>
+      </w:r>
+    </w:p>
+    <w:p>
+      <w:pPr>
+        <w:ind w:left="360"/>
+        <w:jc w:val="both"/>
+      </w:pPr>
+      <w:r>
+        <w:rPr>
+          <w:b/>
+          <w:bCs/>
+          <w:u w:val="single"/>
+        </w:rPr>
+        <w:t>Consulta 1</w:t>
+      </w:r>
+      <w:r>
+        <w:t xml:space="preserve">: </w:t>
+      </w:r>
+    </w:p>
+    <w:p>
+      <w:pPr>
+        <w:pStyle w:val="PargrafodaLista"/>
+        <w:numPr>
+          <w:ilvl w:val="0"/>
+          <w:numId w:val="9"/>
+        </w:numPr>
+        <w:jc w:val="both"/>
+      </w:pPr>
+      <w:r>
+        <w:t>Esta consulta ajuda o usuário a identificar produtos com um estoque considerável (acima de 50), permitindo decisões de promoção ou reposição.</w:t>
+      </w:r>
+    </w:p>
+    <w:p>
+      <w:pPr>
+        <w:pStyle w:val="PargrafodaLista"/>
+        <w:jc w:val="both"/>
+      </w:pPr>
+    </w:p>
+    <w:p>
+      <w:pPr>
+        <w:pStyle w:val="PargrafodaLista"/>
+        <w:numPr>
+          <w:ilvl w:val="0"/>
+          <w:numId w:val="9"/>
+        </w:numPr>
+        <w:jc w:val="both"/>
+      </w:pPr>
+      <w:r>
+        <w:t>Código SQL</w:t>
+      </w:r>
+      <w:r>
+        <w:t>:</w:t>
+      </w:r>
+    </w:p>
+    <w:p>
+      <w:pPr>
+        <w:pStyle w:val="PargrafodaLista"/>
+      </w:pPr>
+    </w:p>
+    <w:p>
+      <w:pPr>
+        <w:pStyle w:val="PargrafodaLista"/>
+        <w:jc w:val="both"/>
+      </w:pPr>
+      <w:r>
+        <w:t xml:space="preserve">SELECT Nome, Preco, Estoque </w:t>
+      </w:r>
+    </w:p>
+    <w:p>
+      <w:pPr>
+        <w:pStyle w:val="PargrafodaLista"/>
+        <w:jc w:val="both"/>
+      </w:pPr>
+      <w:r>
+        <w:t>FROM Produto</w:t>
+      </w:r>
+    </w:p>
+    <w:p>
+      <w:pPr>
+        <w:pStyle w:val="PargrafodaLista"/>
+        <w:jc w:val="both"/>
+      </w:pPr>
+      <w:r>
+        <w:t>WHERE Estoque &gt; 50;</w:t>
+      </w:r>
+    </w:p>
+    <w:p>
+      <w:pPr>
+        <w:pStyle w:val="PargrafodaLista"/>
+        <w:jc w:val="both"/>
+      </w:pPr>
+    </w:p>
+    <w:p>
+      <w:pPr>
+        <w:pStyle w:val="PargrafodaLista"/>
+        <w:numPr>
+          <w:ilvl w:val="0"/>
+          <w:numId w:val="9"/>
+        </w:numPr>
+        <w:jc w:val="both"/>
+      </w:pPr>
+      <w:r>
+        <w:t>Imagem com o resultado da consulta.</w:t>
+      </w:r>
+    </w:p>
+    <w:p>
+      <w:pPr>
+        <w:ind w:left="708"/>
+        <w:jc w:val="both"/>
+      </w:pPr>
+      <w:r>
+        <w:drawing>
+          <wp:inline distT="0" distB="0" distL="0" distR="0" wp14:anchorId="50B0ED3F" wp14:editId="108D8C50">
+            <wp:extent cx="2676899" cy="1562318"/>
+            <wp:effectExtent l="0" t="0" r="9525" b="0"/>
+            <wp:docPr id="1591537356" name="Imagem 1" descr="Interface gráfica do usuário, Aplicativo, Tabela&#10;&#10;Descrição gerada automaticamente"/>
+            <wp:cNvGraphicFramePr>
+              <a:graphicFrameLocks xmlns:a="http://schemas.openxmlformats.org/drawingml/2006/main" noChangeAspect="1"/>
+            </wp:cNvGraphicFramePr>
+            <a:graphic xmlns:a="http://schemas.openxmlformats.org/drawingml/2006/main">
+              <a:graphicData uri="http://schemas.openxmlformats.org/drawingml/2006/picture">
+                <pic:pic xmlns:pic="http://schemas.openxmlformats.org/drawingml/2006/picture">
+                  <pic:nvPicPr>
+                    <pic:cNvPr id="1591537356" name="Imagem 1" descr="Interface gráfica do usuário, Aplicativo, Tabela&#10;&#10;Descrição gerada automaticamente"/>
+                    <pic:cNvPicPr/>
+                  </pic:nvPicPr>
+                  <pic:blipFill>
+                    <a:blip r:embed="rId21"/>
+                    <a:stretch>
+                      <a:fillRect/>
+                    </a:stretch>
+                  </pic:blipFill>
+                  <pic:spPr>
+                    <a:xfrm>
+                      <a:off x="0" y="0"/>
+                      <a:ext cx="2676899" cy="1562318"/>
+                    </a:xfrm>
+                    <a:prstGeom prst="rect">
+                      <a:avLst/>
+                    </a:prstGeom>
+                  </pic:spPr>
+                </pic:pic>
+              </a:graphicData>
+            </a:graphic>
+          </wp:inline>
+        </w:drawing>
+      </w:r>
+    </w:p>
+    <w:p>
+      <w:pPr>
+        <w:ind w:left="360"/>
+        <w:jc w:val="both"/>
+      </w:pPr>
+      <w:r>
+        <w:rPr>
+          <w:b/>
+          <w:bCs/>
+          <w:u w:val="single"/>
+        </w:rPr>
+        <w:t xml:space="preserve">Consulta </w:t>
+      </w:r>
+      <w:r>
+        <w:rPr>
+          <w:b/>
+          <w:bCs/>
+          <w:u w:val="single"/>
+        </w:rPr>
+        <w:t>2</w:t>
+      </w:r>
+      <w:r>
+        <w:t xml:space="preserve">: </w:t>
+      </w:r>
+    </w:p>
+    <w:p>
+      <w:pPr>
+        <w:pStyle w:val="PargrafodaLista"/>
+        <w:numPr>
+          <w:ilvl w:val="0"/>
+          <w:numId w:val="18"/>
+        </w:numPr>
+        <w:jc w:val="both"/>
+      </w:pPr>
+      <w:r>
+        <w:t>Esta consulta permite visualizar os pedidos que estão no status "Pendente", ou seja, que ainda precisam ser processados, ajudando no gerenciamento de pedidos</w:t>
+      </w:r>
+      <w:r>
+        <w:t>.</w:t>
+      </w:r>
+    </w:p>
+    <w:p>
+      <w:pPr>
+        <w:pStyle w:val="PargrafodaLista"/>
+        <w:jc w:val="both"/>
+      </w:pPr>
+    </w:p>
+    <w:p>
+      <w:pPr>
+        <w:pStyle w:val="PargrafodaLista"/>
+        <w:numPr>
+          <w:ilvl w:val="0"/>
+          <w:numId w:val="18"/>
+        </w:numPr>
+        <w:jc w:val="both"/>
+      </w:pPr>
+      <w:r>
+        <w:t>Código SQL</w:t>
+      </w:r>
+      <w:r>
+        <w:t>:</w:t>
+      </w:r>
+    </w:p>
+    <w:p>
+      <w:pPr>
+        <w:pStyle w:val="PargrafodaLista"/>
+      </w:pPr>
+    </w:p>
+    <w:p>
+      <w:pPr>
+        <w:pStyle w:val="PargrafodaLista"/>
+        <w:jc w:val="both"/>
+      </w:pPr>
+      <w:r>
+        <w:t xml:space="preserve">SELECT ID_Pedido, Data_Pedido, Total </w:t>
+      </w:r>
+    </w:p>
+    <w:p>
+      <w:pPr>
+        <w:pStyle w:val="PargrafodaLista"/>
+        <w:jc w:val="both"/>
+        <w:rPr>
+          <w:lang w:val="en-GB"/>
+        </w:rPr>
+      </w:pPr>
+      <w:r>
+        <w:rPr>
+          <w:lang w:val="en-GB"/>
+        </w:rPr>
+        <w:t>FROM Pedido</w:t>
+      </w:r>
+    </w:p>
+    <w:p>
+      <w:pPr>
+        <w:pStyle w:val="PargrafodaLista"/>
+        <w:jc w:val="both"/>
+        <w:rPr>
+          <w:lang w:val="en-GB"/>
+        </w:rPr>
+      </w:pPr>
+      <w:r>
+        <w:rPr>
+          <w:lang w:val="en-GB"/>
+        </w:rPr>
+        <w:t>WHERE Status = 'Pendente';</w:t>
+      </w:r>
+    </w:p>
+    <w:p>
+      <w:pPr>
+        <w:pStyle w:val="PargrafodaLista"/>
+        <w:jc w:val="both"/>
+        <w:rPr>
+          <w:lang w:val="en-GB"/>
+        </w:rPr>
+      </w:pPr>
+    </w:p>
+    <w:p>
+      <w:pPr>
+        <w:pStyle w:val="PargrafodaLista"/>
+        <w:numPr>
+          <w:ilvl w:val="0"/>
+          <w:numId w:val="18"/>
+        </w:numPr>
+        <w:jc w:val="both"/>
+      </w:pPr>
+      <w:bookmarkStart w:id="13" w:name="_Hlk170492715"/>
+      <w:r>
+        <w:t>Imagem com o r</w:t>
+      </w:r>
+      <w:r>
+        <w:t>esultado da consulta</w:t>
+      </w:r>
+      <w:bookmarkEnd w:id="13"/>
+      <w:r>
+        <w:t>.</w:t>
+      </w:r>
+    </w:p>
+    <w:p>
+      <w:pPr>
+        <w:ind w:left="708"/>
+        <w:jc w:val="both"/>
+      </w:pPr>
+      <w:r>
+        <w:drawing>
+          <wp:inline distT="0" distB="0" distL="0" distR="0" wp14:anchorId="5657D1FB" wp14:editId="0AD8331B">
+            <wp:extent cx="2619741" cy="1181265"/>
+            <wp:effectExtent l="0" t="0" r="9525" b="0"/>
+            <wp:docPr id="657517969" name="Imagem 1" descr="Interface gráfica do usuário, Texto, Aplicativo, Tabela&#10;&#10;Descrição gerada automaticamente"/>
+            <wp:cNvGraphicFramePr>
+              <a:graphicFrameLocks xmlns:a="http://schemas.openxmlformats.org/drawingml/2006/main" noChangeAspect="1"/>
+            </wp:cNvGraphicFramePr>
+            <a:graphic xmlns:a="http://schemas.openxmlformats.org/drawingml/2006/main">
+              <a:graphicData uri="http://schemas.openxmlformats.org/drawingml/2006/picture">
+                <pic:pic xmlns:pic="http://schemas.openxmlformats.org/drawingml/2006/picture">
+                  <pic:nvPicPr>
+                    <pic:cNvPr id="657517969" name="Imagem 1" descr="Interface gráfica do usuário, Texto, Aplicativo, Tabela&#10;&#10;Descrição gerada automaticamente"/>
+                    <pic:cNvPicPr/>
+                  </pic:nvPicPr>
+                  <pic:blipFill>
+                    <a:blip r:embed="rId22"/>
+                    <a:stretch>
+                      <a:fillRect/>
+                    </a:stretch>
+                  </pic:blipFill>
+                  <pic:spPr>
+                    <a:xfrm>
+                      <a:off x="0" y="0"/>
+                      <a:ext cx="2619741" cy="1181265"/>
+                    </a:xfrm>
+                    <a:prstGeom prst="rect">
+                      <a:avLst/>
+                    </a:prstGeom>
+                  </pic:spPr>
+                </pic:pic>
+              </a:graphicData>
+            </a:graphic>
+          </wp:inline>
+        </w:drawing>
+      </w:r>
+    </w:p>
+    <w:p>
+      <w:pPr>
+        <w:pStyle w:val="Ttulo2"/>
+        <w:jc w:val="both"/>
+      </w:pPr>
+      <w:bookmarkStart w:id="14" w:name="_Toc174135310"/>
+      <w:r>
+        <w:lastRenderedPageBreak/>
+        <w:t xml:space="preserve">SQL para </w:t>
+      </w:r>
+      <w:r>
+        <w:t>2</w:t>
+      </w:r>
+      <w:r>
+        <w:t xml:space="preserve"> consultas </w:t>
+      </w:r>
+      <w:r>
+        <w:t xml:space="preserve">com IR (PK + FK) </w:t>
+      </w:r>
+      <w:r>
+        <w:t>de recuperação de dados</w:t>
+      </w:r>
+      <w:bookmarkEnd w:id="14"/>
+      <w:r>
+        <w:t xml:space="preserve"> </w:t>
+      </w:r>
+    </w:p>
+    <w:p>
+      <w:pPr>
+        <w:jc w:val="both"/>
+        <w:rPr>
+          <w:u w:val="single"/>
+        </w:rPr>
+      </w:pPr>
+      <w:bookmarkStart w:id="15" w:name="_Hlk170492819"/>
+      <w:r>
+        <w:t xml:space="preserve">Para consultas com referências entre tabelas, usar apenas </w:t>
+      </w:r>
+      <w:r>
+        <w:rPr>
+          <w:b/>
+          <w:bCs/>
+        </w:rPr>
+        <w:t>JOIN</w:t>
+      </w:r>
+      <w:r>
+        <w:t>.</w:t>
+      </w:r>
+      <w:bookmarkEnd w:id="15"/>
+    </w:p>
+    <w:p>
+      <w:pPr>
+        <w:ind w:left="360"/>
+        <w:jc w:val="both"/>
+      </w:pPr>
+      <w:r>
+        <w:rPr>
+          <w:b/>
+          <w:bCs/>
+          <w:u w:val="single"/>
+        </w:rPr>
+        <w:t>Consulta 1</w:t>
+      </w:r>
+      <w:r>
+        <w:t xml:space="preserve">: </w:t>
+      </w:r>
+    </w:p>
+    <w:p>
+      <w:pPr>
+        <w:pStyle w:val="PargrafodaLista"/>
+        <w:numPr>
+          <w:ilvl w:val="0"/>
+          <w:numId w:val="11"/>
+        </w:numPr>
+        <w:jc w:val="both"/>
+      </w:pPr>
+      <w:r>
+        <w:t>Esta consulta permite ver todos os pedidos de um usuário específico, o que é útil para acompanhamento do histórico de compras de clientes.</w:t>
+      </w:r>
+    </w:p>
+    <w:p>
+      <w:pPr>
+        <w:pStyle w:val="PargrafodaLista"/>
+        <w:jc w:val="both"/>
+      </w:pPr>
+    </w:p>
+    <w:p>
+      <w:pPr>
+        <w:pStyle w:val="PargrafodaLista"/>
+        <w:numPr>
+          <w:ilvl w:val="0"/>
+          <w:numId w:val="11"/>
+        </w:numPr>
+        <w:jc w:val="both"/>
+      </w:pPr>
+      <w:r>
+        <w:t>Código SQL</w:t>
+      </w:r>
+      <w:r>
+        <w:t>:</w:t>
+      </w:r>
+    </w:p>
+    <w:p>
+      <w:pPr>
+        <w:pStyle w:val="PargrafodaLista"/>
+      </w:pPr>
+    </w:p>
+    <w:p>
+      <w:pPr>
+        <w:pStyle w:val="PargrafodaLista"/>
+        <w:jc w:val="both"/>
+      </w:pPr>
+      <w:r>
+        <w:t>SELECT Pedido.ID_Pedido, Pedido.Data_Pedido, Pedido.Status, Pedido.Total</w:t>
+      </w:r>
+    </w:p>
+    <w:p>
+      <w:pPr>
+        <w:pStyle w:val="PargrafodaLista"/>
+        <w:jc w:val="both"/>
+      </w:pPr>
+      <w:r>
+        <w:t>FROM Pedido</w:t>
+      </w:r>
+    </w:p>
+    <w:p>
+      <w:pPr>
+        <w:pStyle w:val="PargrafodaLista"/>
+        <w:jc w:val="both"/>
+        <w:rPr>
+          <w:lang w:val="es-MX"/>
+        </w:rPr>
+      </w:pPr>
+      <w:r>
+        <w:rPr>
+          <w:lang w:val="es-MX"/>
+        </w:rPr>
+        <w:t>INNER JOIN Usuario ON Pedido.fk_Usuario_ID_Usuario = Usuario.ID_Usuario</w:t>
+      </w:r>
+    </w:p>
+    <w:p>
+      <w:pPr>
+        <w:pStyle w:val="PargrafodaLista"/>
+        <w:jc w:val="both"/>
+      </w:pPr>
+      <w:r>
+        <w:t>WHERE Usuario.ID_Usuario = 1;</w:t>
+      </w:r>
+    </w:p>
+    <w:p>
+      <w:pPr>
+        <w:pStyle w:val="PargrafodaLista"/>
+        <w:jc w:val="both"/>
+        <w:rPr>
+          <w:lang w:val="en-GB"/>
+        </w:rPr>
+      </w:pPr>
+    </w:p>
+    <w:p>
+      <w:pPr>
+        <w:pStyle w:val="PargrafodaLista"/>
+        <w:numPr>
+          <w:ilvl w:val="0"/>
+          <w:numId w:val="11"/>
+        </w:numPr>
+        <w:jc w:val="both"/>
+      </w:pPr>
+      <w:r>
+        <w:t>Imagem com o resultado da consulta</w:t>
+      </w:r>
+      <w:r>
+        <w:t>.</w:t>
+      </w:r>
+      <w:r>
+        <w:t xml:space="preserve"> </w:t>
+      </w:r>
+    </w:p>
+    <w:p>
+      <w:pPr>
+        <w:ind w:left="360" w:firstLine="348"/>
+        <w:jc w:val="both"/>
+      </w:pPr>
+      <w:r>
+        <w:drawing>
+          <wp:inline distT="0" distB="0" distL="0" distR="0" wp14:anchorId="02B5D24E" wp14:editId="1451B382">
+            <wp:extent cx="3315163" cy="733527"/>
+            <wp:effectExtent l="0" t="0" r="0" b="9525"/>
+            <wp:docPr id="1436765322" name="Imagem 1" descr="Interface gráfica do usuário, Texto, Aplicativo&#10;&#10;Descrição gerada automaticamente"/>
+            <wp:cNvGraphicFramePr>
+              <a:graphicFrameLocks xmlns:a="http://schemas.openxmlformats.org/drawingml/2006/main" noChangeAspect="1"/>
+            </wp:cNvGraphicFramePr>
+            <a:graphic xmlns:a="http://schemas.openxmlformats.org/drawingml/2006/main">
+              <a:graphicData uri="http://schemas.openxmlformats.org/drawingml/2006/picture">
+                <pic:pic xmlns:pic="http://schemas.openxmlformats.org/drawingml/2006/picture">
+                  <pic:nvPicPr>
+                    <pic:cNvPr id="1436765322" name="Imagem 1" descr="Interface gráfica do usuário, Texto, Aplicativo&#10;&#10;Descrição gerada automaticamente"/>
+                    <pic:cNvPicPr/>
+                  </pic:nvPicPr>
+                  <pic:blipFill>
+                    <a:blip r:embed="rId23"/>
+                    <a:stretch>
+                      <a:fillRect/>
+                    </a:stretch>
+                  </pic:blipFill>
+                  <pic:spPr>
+                    <a:xfrm>
+                      <a:off x="0" y="0"/>
+                      <a:ext cx="3315163" cy="733527"/>
+                    </a:xfrm>
+                    <a:prstGeom prst="rect">
+                      <a:avLst/>
+                    </a:prstGeom>
+                  </pic:spPr>
+                </pic:pic>
+              </a:graphicData>
+            </a:graphic>
+          </wp:inline>
+        </w:drawing>
+      </w:r>
+    </w:p>
+    <w:p>
+      <w:pPr>
+        <w:jc w:val="both"/>
+      </w:pPr>
+    </w:p>
+    <w:p>
+      <w:pPr>
+        <w:ind w:left="360"/>
+        <w:jc w:val="both"/>
+      </w:pPr>
+      <w:r>
+        <w:rPr>
+          <w:b/>
+          <w:bCs/>
+          <w:u w:val="single"/>
+        </w:rPr>
+        <w:t xml:space="preserve">Consulta </w:t>
+      </w:r>
+      <w:r>
+        <w:rPr>
+          <w:b/>
+          <w:bCs/>
+          <w:u w:val="single"/>
+        </w:rPr>
+        <w:t>2</w:t>
+      </w:r>
+      <w:r>
+        <w:t xml:space="preserve">: </w:t>
+      </w:r>
+    </w:p>
+    <w:p>
+      <w:pPr>
+        <w:pStyle w:val="PargrafodaLista"/>
+        <w:numPr>
+          <w:ilvl w:val="0"/>
+          <w:numId w:val="12"/>
+        </w:numPr>
+        <w:jc w:val="both"/>
+      </w:pPr>
+      <w:r>
+        <w:t>A consulta traz informações sobre os produtos que estão contidos em um pedido específico, facilitando o controle de quais itens foram solicitados.</w:t>
+      </w:r>
+    </w:p>
+    <w:p>
+      <w:pPr>
+        <w:pStyle w:val="PargrafodaLista"/>
+        <w:jc w:val="both"/>
+      </w:pPr>
+    </w:p>
+    <w:p>
+      <w:pPr>
+        <w:pStyle w:val="PargrafodaLista"/>
+        <w:numPr>
+          <w:ilvl w:val="0"/>
+          <w:numId w:val="12"/>
+        </w:numPr>
+        <w:jc w:val="both"/>
+      </w:pPr>
+      <w:r>
+        <w:t>Código SQL</w:t>
+      </w:r>
+      <w:r>
+        <w:t>:</w:t>
+      </w:r>
+    </w:p>
+    <w:p>
+      <w:pPr>
+        <w:pStyle w:val="PargrafodaLista"/>
+      </w:pPr>
+    </w:p>
+    <w:p>
+      <w:pPr>
+        <w:pStyle w:val="PargrafodaLista"/>
+        <w:jc w:val="both"/>
+      </w:pPr>
+      <w:r>
+        <w:t>SELECT Produto.Nome, Produto.Preco, Produto.Estoque</w:t>
+      </w:r>
+    </w:p>
+    <w:p>
+      <w:pPr>
+        <w:pStyle w:val="PargrafodaLista"/>
+        <w:jc w:val="both"/>
+      </w:pPr>
+      <w:r>
+        <w:t>FROM Contem</w:t>
+      </w:r>
+    </w:p>
+    <w:p>
+      <w:pPr>
+        <w:pStyle w:val="PargrafodaLista"/>
+        <w:jc w:val="both"/>
+      </w:pPr>
+      <w:r>
+        <w:t>INNER JOIN Produto ON Contem.fk_Produto_ID_Produto = Produto.ID_Produto</w:t>
+      </w:r>
+    </w:p>
+    <w:p>
+      <w:pPr>
+        <w:pStyle w:val="PargrafodaLista"/>
+        <w:jc w:val="both"/>
+      </w:pPr>
+      <w:r>
+        <w:t>WHERE Contem.fk_Pedido_ID_Pedido = 1;</w:t>
+      </w:r>
+    </w:p>
+    <w:p>
+      <w:pPr>
+        <w:pStyle w:val="PargrafodaLista"/>
+      </w:pPr>
+    </w:p>
+    <w:p>
+      <w:pPr>
+        <w:pStyle w:val="PargrafodaLista"/>
+        <w:numPr>
+          <w:ilvl w:val="0"/>
+          <w:numId w:val="12"/>
+        </w:numPr>
+        <w:jc w:val="both"/>
+      </w:pPr>
+      <w:r>
+        <w:t>Imagem com o resultado da consulta</w:t>
+      </w:r>
+      <w:r>
+        <w:t>.</w:t>
+      </w:r>
+    </w:p>
+    <w:p>
+      <w:pPr>
+        <w:ind w:left="708"/>
+        <w:jc w:val="both"/>
+      </w:pPr>
+      <w:r>
+        <w:drawing>
+          <wp:inline distT="0" distB="0" distL="0" distR="0" wp14:anchorId="173B87AE" wp14:editId="2328BD30">
+            <wp:extent cx="2495898" cy="933580"/>
+            <wp:effectExtent l="0" t="0" r="0" b="0"/>
+            <wp:docPr id="973115193" name="Imagem 1" descr="Interface gráfica do usuário, Aplicativo&#10;&#10;Descrição gerada automaticamente"/>
+            <wp:cNvGraphicFramePr>
+              <a:graphicFrameLocks xmlns:a="http://schemas.openxmlformats.org/drawingml/2006/main" noChangeAspect="1"/>
+            </wp:cNvGraphicFramePr>
+            <a:graphic xmlns:a="http://schemas.openxmlformats.org/drawingml/2006/main">
+              <a:graphicData uri="http://schemas.openxmlformats.org/drawingml/2006/picture">
+                <pic:pic xmlns:pic="http://schemas.openxmlformats.org/drawingml/2006/picture">
+                  <pic:nvPicPr>
+                    <pic:cNvPr id="973115193" name="Imagem 1" descr="Interface gráfica do usuário, Aplicativo&#10;&#10;Descrição gerada automaticamente"/>
+                    <pic:cNvPicPr/>
+                  </pic:nvPicPr>
+                  <pic:blipFill>
+                    <a:blip r:embed="rId24"/>
+                    <a:stretch>
+                      <a:fillRect/>
+                    </a:stretch>
+                  </pic:blipFill>
+                  <pic:spPr>
+                    <a:xfrm>
+                      <a:off x="0" y="0"/>
+                      <a:ext cx="2495898" cy="933580"/>
+                    </a:xfrm>
+                    <a:prstGeom prst="rect">
+                      <a:avLst/>
+                    </a:prstGeom>
+                  </pic:spPr>
+                </pic:pic>
+              </a:graphicData>
+            </a:graphic>
+          </wp:inline>
+        </w:drawing>
+      </w:r>
+    </w:p>
+    <w:p>
+      <w:pPr>
+        <w:jc w:val="both"/>
+      </w:pPr>
+    </w:p>
+    <w:p>
+      <w:pPr>
+        <w:jc w:val="both"/>
         <w:rPr>
           <w:rFonts w:asciiTheme="majorHAnsi" w:eastAsiaTheme="majorEastAsia" w:hAnsiTheme="majorHAnsi" w:cstheme="majorBidi"/>
           <w:b/>
@@ -1678,441 +4534,9 @@
           <w:szCs w:val="26"/>
         </w:rPr>
       </w:pPr>
-      <w:r>
-        <w:br w:type="page"/>
-      </w:r>
-    </w:p>
-    <w:p>
-      <w:pPr>
-        <w:pStyle w:val="Ttulo1"/>
-      </w:pPr>
-      <w:bookmarkStart w:id="11" w:name="_Toc174135308"/>
-      <w:r>
-        <w:lastRenderedPageBreak/>
-        <w:t>Consultas</w:t>
-      </w:r>
-      <w:bookmarkEnd w:id="11"/>
-      <w:r>
-        <w:t xml:space="preserve"> </w:t>
-      </w:r>
-      <w:r>
-        <w:t xml:space="preserve"> </w:t>
-      </w:r>
-    </w:p>
-    <w:p>
-      <w:r>
-        <w:t xml:space="preserve">Não usar </w:t>
-      </w:r>
-      <w:r>
-        <w:rPr>
-          <w:b/>
-          <w:bCs/>
-        </w:rPr>
-        <w:t>SELECT *</w:t>
-      </w:r>
-      <w:r>
-        <w:t>.</w:t>
-      </w:r>
-    </w:p>
-    <w:p>
-      <w:pPr>
-        <w:pStyle w:val="Ttulo2"/>
-      </w:pPr>
-      <w:bookmarkStart w:id="12" w:name="_Toc174135309"/>
-      <w:r>
-        <w:t xml:space="preserve">SQL </w:t>
-      </w:r>
-      <w:r>
-        <w:t>para</w:t>
-      </w:r>
-      <w:r>
-        <w:t xml:space="preserve"> </w:t>
-      </w:r>
-      <w:r>
-        <w:t>2</w:t>
-      </w:r>
-      <w:r>
-        <w:t xml:space="preserve"> consultas </w:t>
-      </w:r>
-      <w:r>
-        <w:t>simples</w:t>
-      </w:r>
-      <w:bookmarkEnd w:id="12"/>
-      <w:r>
-        <w:t xml:space="preserve"> </w:t>
-      </w:r>
-    </w:p>
-    <w:p>
-      <w:pPr>
-        <w:ind w:left="360"/>
-      </w:pPr>
-      <w:r>
-        <w:rPr>
-          <w:b/>
-          <w:bCs/>
-          <w:u w:val="single"/>
-        </w:rPr>
-        <w:t>Consulta 1</w:t>
-      </w:r>
-      <w:r>
-        <w:t xml:space="preserve">: </w:t>
-      </w:r>
-    </w:p>
-    <w:p>
-      <w:pPr>
-        <w:pStyle w:val="PargrafodaLista"/>
-        <w:numPr>
-          <w:ilvl w:val="0"/>
-          <w:numId w:val="8"/>
-        </w:numPr>
-      </w:pPr>
-      <w:r>
-        <w:t>Descreva por qual razão a consulta é importante para o usuário.</w:t>
-      </w:r>
-    </w:p>
-    <w:p>
-      <w:pPr>
-        <w:pStyle w:val="PargrafodaLista"/>
-      </w:pPr>
-    </w:p>
-    <w:p>
-      <w:pPr>
-        <w:pStyle w:val="PargrafodaLista"/>
-        <w:numPr>
-          <w:ilvl w:val="0"/>
-          <w:numId w:val="8"/>
-        </w:numPr>
-      </w:pPr>
-      <w:r>
-        <w:t>Código SQL</w:t>
-      </w:r>
-      <w:r>
-        <w:t xml:space="preserve"> </w:t>
-      </w:r>
-    </w:p>
-    <w:p>
-      <w:pPr>
-        <w:pStyle w:val="PargrafodaLista"/>
-      </w:pPr>
-    </w:p>
-    <w:p>
-      <w:pPr>
-        <w:pStyle w:val="PargrafodaLista"/>
-        <w:numPr>
-          <w:ilvl w:val="0"/>
-          <w:numId w:val="8"/>
-        </w:numPr>
-      </w:pPr>
-      <w:r>
-        <w:t>Imagem com o resultado da consulta</w:t>
-      </w:r>
-      <w:r>
-        <w:t>.</w:t>
-      </w:r>
-    </w:p>
-    <w:p/>
-    <w:p>
-      <w:pPr>
-        <w:ind w:left="360"/>
-      </w:pPr>
-      <w:r>
-        <w:rPr>
-          <w:b/>
-          <w:bCs/>
-          <w:u w:val="single"/>
-        </w:rPr>
-        <w:t xml:space="preserve">Consulta </w:t>
-      </w:r>
-      <w:r>
-        <w:rPr>
-          <w:b/>
-          <w:bCs/>
-          <w:u w:val="single"/>
-        </w:rPr>
-        <w:t>2</w:t>
-      </w:r>
-      <w:r>
-        <w:t xml:space="preserve">: </w:t>
-      </w:r>
-    </w:p>
-    <w:p>
-      <w:pPr>
-        <w:pStyle w:val="PargrafodaLista"/>
-        <w:numPr>
-          <w:ilvl w:val="0"/>
-          <w:numId w:val="9"/>
-        </w:numPr>
-      </w:pPr>
-      <w:r>
-        <w:t>Descreva por qual razão a consulta é importante para o usuário.</w:t>
-      </w:r>
-    </w:p>
-    <w:p>
-      <w:pPr>
-        <w:pStyle w:val="PargrafodaLista"/>
-      </w:pPr>
-    </w:p>
-    <w:p>
-      <w:pPr>
-        <w:pStyle w:val="PargrafodaLista"/>
-        <w:numPr>
-          <w:ilvl w:val="0"/>
-          <w:numId w:val="9"/>
-        </w:numPr>
-      </w:pPr>
-      <w:r>
-        <w:t>Código SQL.</w:t>
-      </w:r>
-    </w:p>
-    <w:p>
-      <w:pPr>
-        <w:pStyle w:val="PargrafodaLista"/>
-      </w:pPr>
-    </w:p>
-    <w:p>
-      <w:pPr>
-        <w:pStyle w:val="PargrafodaLista"/>
-        <w:numPr>
-          <w:ilvl w:val="0"/>
-          <w:numId w:val="9"/>
-        </w:numPr>
-      </w:pPr>
-      <w:bookmarkStart w:id="13" w:name="_Hlk170492715"/>
-      <w:r>
-        <w:t>Imagem com o r</w:t>
-      </w:r>
-      <w:r>
-        <w:t>esultado da consulta</w:t>
-      </w:r>
-      <w:bookmarkEnd w:id="13"/>
-      <w:r>
-        <w:t>.</w:t>
-      </w:r>
-    </w:p>
-    <w:p/>
-    <w:p>
-      <w:pPr>
-        <w:pStyle w:val="PargrafodaLista"/>
-      </w:pPr>
-    </w:p>
-    <w:p/>
-    <w:p/>
-    <w:p>
-      <w:pPr>
-        <w:rPr>
-          <w:rFonts w:asciiTheme="majorHAnsi" w:eastAsiaTheme="majorEastAsia" w:hAnsiTheme="majorHAnsi" w:cstheme="majorBidi"/>
-          <w:b/>
-          <w:bCs/>
-          <w:sz w:val="26"/>
-          <w:szCs w:val="26"/>
-        </w:rPr>
-      </w:pPr>
-      <w:r>
-        <w:br w:type="page"/>
-      </w:r>
-    </w:p>
-    <w:p>
-      <w:pPr>
-        <w:pStyle w:val="Ttulo2"/>
-      </w:pPr>
-      <w:bookmarkStart w:id="14" w:name="_Toc174135310"/>
-      <w:r>
-        <w:lastRenderedPageBreak/>
-        <w:t xml:space="preserve">SQL para </w:t>
-      </w:r>
-      <w:r>
-        <w:t>2</w:t>
-      </w:r>
-      <w:r>
-        <w:t xml:space="preserve"> consultas </w:t>
-      </w:r>
-      <w:r>
-        <w:t xml:space="preserve">com IR (PK + FK) </w:t>
-      </w:r>
-      <w:r>
-        <w:t>de recuperação de dados</w:t>
-      </w:r>
-      <w:bookmarkEnd w:id="14"/>
-      <w:r>
-        <w:t xml:space="preserve"> </w:t>
-      </w:r>
-    </w:p>
-    <w:p>
-      <w:pPr>
-        <w:rPr>
-          <w:u w:val="single"/>
-        </w:rPr>
-      </w:pPr>
-      <w:bookmarkStart w:id="15" w:name="_Hlk170492819"/>
-      <w:r>
-        <w:t xml:space="preserve">Para consultas com referências entre tabelas, usar apenas </w:t>
-      </w:r>
-      <w:r>
-        <w:rPr>
-          <w:b/>
-          <w:bCs/>
-        </w:rPr>
-        <w:t>JOIN</w:t>
-      </w:r>
-      <w:r>
-        <w:t>.</w:t>
-      </w:r>
-    </w:p>
-    <w:bookmarkEnd w:id="15"/>
-    <w:p/>
-    <w:p>
-      <w:pPr>
-        <w:ind w:left="360"/>
-      </w:pPr>
-      <w:r>
-        <w:rPr>
-          <w:b/>
-          <w:bCs/>
-          <w:u w:val="single"/>
-        </w:rPr>
-        <w:t>Consulta 1</w:t>
-      </w:r>
-      <w:r>
-        <w:t xml:space="preserve">: </w:t>
-      </w:r>
-    </w:p>
-    <w:p>
-      <w:pPr>
-        <w:pStyle w:val="PargrafodaLista"/>
-        <w:numPr>
-          <w:ilvl w:val="0"/>
-          <w:numId w:val="11"/>
-        </w:numPr>
-      </w:pPr>
-      <w:r>
-        <w:t>Descreva por qual razão a consulta é importante para o usuário.</w:t>
-      </w:r>
-    </w:p>
-    <w:p>
-      <w:pPr>
-        <w:pStyle w:val="PargrafodaLista"/>
-      </w:pPr>
-    </w:p>
-    <w:p>
-      <w:pPr>
-        <w:pStyle w:val="PargrafodaLista"/>
-        <w:numPr>
-          <w:ilvl w:val="0"/>
-          <w:numId w:val="11"/>
-        </w:numPr>
-      </w:pPr>
-      <w:r>
-        <w:t>Código SQL.</w:t>
-      </w:r>
-    </w:p>
-    <w:p>
-      <w:pPr>
-        <w:pStyle w:val="PargrafodaLista"/>
-      </w:pPr>
-    </w:p>
-    <w:p>
-      <w:pPr>
-        <w:pStyle w:val="PargrafodaLista"/>
-        <w:numPr>
-          <w:ilvl w:val="0"/>
-          <w:numId w:val="11"/>
-        </w:numPr>
-      </w:pPr>
-      <w:r>
-        <w:t>Imagem com o resultado da consulta</w:t>
-      </w:r>
-      <w:r>
-        <w:t>.</w:t>
-      </w:r>
-    </w:p>
-    <w:p/>
-    <w:p>
-      <w:pPr>
-        <w:ind w:left="360"/>
-      </w:pPr>
-      <w:r>
-        <w:rPr>
-          <w:b/>
-          <w:bCs/>
-          <w:u w:val="single"/>
-        </w:rPr>
-        <w:t xml:space="preserve">Consulta </w:t>
-      </w:r>
-      <w:r>
-        <w:rPr>
-          <w:b/>
-          <w:bCs/>
-          <w:u w:val="single"/>
-        </w:rPr>
-        <w:t>2</w:t>
-      </w:r>
-      <w:r>
-        <w:t xml:space="preserve">: </w:t>
-      </w:r>
-    </w:p>
-    <w:p>
-      <w:pPr>
-        <w:pStyle w:val="PargrafodaLista"/>
-        <w:numPr>
-          <w:ilvl w:val="0"/>
-          <w:numId w:val="12"/>
-        </w:numPr>
-      </w:pPr>
-      <w:r>
-        <w:t>Descreva por qual razão a consulta é importante para o usuário.</w:t>
-      </w:r>
-    </w:p>
-    <w:p>
-      <w:pPr>
-        <w:pStyle w:val="PargrafodaLista"/>
-      </w:pPr>
-    </w:p>
-    <w:p>
-      <w:pPr>
-        <w:pStyle w:val="PargrafodaLista"/>
-        <w:numPr>
-          <w:ilvl w:val="0"/>
-          <w:numId w:val="12"/>
-        </w:numPr>
-      </w:pPr>
-      <w:r>
-        <w:t>Código SQL.</w:t>
-      </w:r>
-    </w:p>
-    <w:p>
-      <w:pPr>
-        <w:pStyle w:val="PargrafodaLista"/>
-      </w:pPr>
-    </w:p>
-    <w:p>
-      <w:pPr>
-        <w:pStyle w:val="PargrafodaLista"/>
-        <w:numPr>
-          <w:ilvl w:val="0"/>
-          <w:numId w:val="12"/>
-        </w:numPr>
-      </w:pPr>
-      <w:r>
-        <w:t>Imagem com o resultado da consulta</w:t>
-      </w:r>
-      <w:r>
-        <w:t>.</w:t>
-      </w:r>
-    </w:p>
-    <w:p/>
-    <w:p>
-      <w:pPr>
-        <w:rPr>
-          <w:rFonts w:asciiTheme="majorHAnsi" w:eastAsiaTheme="majorEastAsia" w:hAnsiTheme="majorHAnsi" w:cstheme="majorBidi"/>
-          <w:b/>
-          <w:bCs/>
-          <w:sz w:val="26"/>
-          <w:szCs w:val="26"/>
-        </w:rPr>
-      </w:pPr>
     </w:p>
     <w:sectPr>
-      <w:footerReference w:type="default" r:id="rId11"/>
+      <w:type w:val="continuous"/>
       <w:pgSz w:w="11906" w:h="16838"/>
       <w:pgMar w:top="1417" w:right="849" w:bottom="1417" w:left="1701" w:header="708" w:footer="708" w:gutter="0"/>
       <w:cols w:space="708"/>
@@ -2777,6 +5201,95 @@
     </w:lvl>
   </w:abstractNum>
   <w:abstractNum w:abstractNumId="4" w15:restartNumberingAfterBreak="0">
+    <w:nsid w:val="0F4320EA"/>
+    <w:multiLevelType w:val="hybridMultilevel"/>
+    <w:tmpl w:val="F14EFF4A"/>
+    <w:lvl w:ilvl="0" w:tplc="FFFFFFFF">
+      <w:start w:val="1"/>
+      <w:numFmt w:val="lowerLetter"/>
+      <w:lvlText w:val="%1)"/>
+      <w:lvlJc w:val="left"/>
+      <w:pPr>
+        <w:ind w:left="720" w:hanging="360"/>
+      </w:pPr>
+      <w:rPr>
+        <w:rFonts w:hint="default"/>
+      </w:rPr>
+    </w:lvl>
+    <w:lvl w:ilvl="1" w:tplc="FFFFFFFF" w:tentative="1">
+      <w:start w:val="1"/>
+      <w:numFmt w:val="lowerLetter"/>
+      <w:lvlText w:val="%2."/>
+      <w:lvlJc w:val="left"/>
+      <w:pPr>
+        <w:ind w:left="1440" w:hanging="360"/>
+      </w:pPr>
+    </w:lvl>
+    <w:lvl w:ilvl="2" w:tplc="FFFFFFFF" w:tentative="1">
+      <w:start w:val="1"/>
+      <w:numFmt w:val="lowerRoman"/>
+      <w:lvlText w:val="%3."/>
+      <w:lvlJc w:val="right"/>
+      <w:pPr>
+        <w:ind w:left="2160" w:hanging="180"/>
+      </w:pPr>
+    </w:lvl>
+    <w:lvl w:ilvl="3" w:tplc="FFFFFFFF" w:tentative="1">
+      <w:start w:val="1"/>
+      <w:numFmt w:val="decimal"/>
+      <w:lvlText w:val="%4."/>
+      <w:lvlJc w:val="left"/>
+      <w:pPr>
+        <w:ind w:left="2880" w:hanging="360"/>
+      </w:pPr>
+    </w:lvl>
+    <w:lvl w:ilvl="4" w:tplc="FFFFFFFF" w:tentative="1">
+      <w:start w:val="1"/>
+      <w:numFmt w:val="lowerLetter"/>
+      <w:lvlText w:val="%5."/>
+      <w:lvlJc w:val="left"/>
+      <w:pPr>
+        <w:ind w:left="3600" w:hanging="360"/>
+      </w:pPr>
+    </w:lvl>
+    <w:lvl w:ilvl="5" w:tplc="FFFFFFFF" w:tentative="1">
+      <w:start w:val="1"/>
+      <w:numFmt w:val="lowerRoman"/>
+      <w:lvlText w:val="%6."/>
+      <w:lvlJc w:val="right"/>
+      <w:pPr>
+        <w:ind w:left="4320" w:hanging="180"/>
+      </w:pPr>
+    </w:lvl>
+    <w:lvl w:ilvl="6" w:tplc="FFFFFFFF" w:tentative="1">
+      <w:start w:val="1"/>
+      <w:numFmt w:val="decimal"/>
+      <w:lvlText w:val="%7."/>
+      <w:lvlJc w:val="left"/>
+      <w:pPr>
+        <w:ind w:left="5040" w:hanging="360"/>
+      </w:pPr>
+    </w:lvl>
+    <w:lvl w:ilvl="7" w:tplc="FFFFFFFF" w:tentative="1">
+      <w:start w:val="1"/>
+      <w:numFmt w:val="lowerLetter"/>
+      <w:lvlText w:val="%8."/>
+      <w:lvlJc w:val="left"/>
+      <w:pPr>
+        <w:ind w:left="5760" w:hanging="360"/>
+      </w:pPr>
+    </w:lvl>
+    <w:lvl w:ilvl="8" w:tplc="FFFFFFFF" w:tentative="1">
+      <w:start w:val="1"/>
+      <w:numFmt w:val="lowerRoman"/>
+      <w:lvlText w:val="%9."/>
+      <w:lvlJc w:val="right"/>
+      <w:pPr>
+        <w:ind w:left="6480" w:hanging="180"/>
+      </w:pPr>
+    </w:lvl>
+  </w:abstractNum>
+  <w:abstractNum w:abstractNumId="5" w15:restartNumberingAfterBreak="0">
     <w:nsid w:val="218C3451"/>
     <w:multiLevelType w:val="multilevel"/>
     <w:tmpl w:val="04160025"/>
@@ -2862,7 +5375,7 @@
       </w:pPr>
     </w:lvl>
   </w:abstractNum>
-  <w:abstractNum w:abstractNumId="5" w15:restartNumberingAfterBreak="0">
+  <w:abstractNum w:abstractNumId="6" w15:restartNumberingAfterBreak="0">
     <w:nsid w:val="224D1E38"/>
     <w:multiLevelType w:val="multilevel"/>
     <w:tmpl w:val="04160025"/>
@@ -2957,7 +5470,7 @@
       </w:pPr>
     </w:lvl>
   </w:abstractNum>
-  <w:abstractNum w:abstractNumId="6" w15:restartNumberingAfterBreak="0">
+  <w:abstractNum w:abstractNumId="7" w15:restartNumberingAfterBreak="0">
     <w:nsid w:val="2CC82570"/>
     <w:multiLevelType w:val="hybridMultilevel"/>
     <w:tmpl w:val="D71E4C98"/>
@@ -3046,7 +5559,7 @@
       </w:pPr>
     </w:lvl>
   </w:abstractNum>
-  <w:abstractNum w:abstractNumId="7" w15:restartNumberingAfterBreak="0">
+  <w:abstractNum w:abstractNumId="8" w15:restartNumberingAfterBreak="0">
     <w:nsid w:val="40431005"/>
     <w:multiLevelType w:val="hybridMultilevel"/>
     <w:tmpl w:val="7382B440"/>
@@ -3135,7 +5648,7 @@
       </w:pPr>
     </w:lvl>
   </w:abstractNum>
-  <w:abstractNum w:abstractNumId="8" w15:restartNumberingAfterBreak="0">
+  <w:abstractNum w:abstractNumId="9" w15:restartNumberingAfterBreak="0">
     <w:nsid w:val="46E50951"/>
     <w:multiLevelType w:val="multilevel"/>
     <w:tmpl w:val="4AD0A338"/>
@@ -3221,7 +5734,7 @@
       </w:pPr>
     </w:lvl>
   </w:abstractNum>
-  <w:abstractNum w:abstractNumId="9" w15:restartNumberingAfterBreak="0">
+  <w:abstractNum w:abstractNumId="10" w15:restartNumberingAfterBreak="0">
     <w:nsid w:val="495F7F4A"/>
     <w:multiLevelType w:val="hybridMultilevel"/>
     <w:tmpl w:val="01D217BC"/>
@@ -3310,7 +5823,120 @@
       </w:pPr>
     </w:lvl>
   </w:abstractNum>
-  <w:abstractNum w:abstractNumId="10" w15:restartNumberingAfterBreak="0">
+  <w:abstractNum w:abstractNumId="11" w15:restartNumberingAfterBreak="0">
+    <w:nsid w:val="525C58BB"/>
+    <w:multiLevelType w:val="hybridMultilevel"/>
+    <w:tmpl w:val="6D18A84A"/>
+    <w:lvl w:ilvl="0" w:tplc="04160001">
+      <w:start w:val="1"/>
+      <w:numFmt w:val="bullet"/>
+      <w:lvlText w:val=""/>
+      <w:lvlJc w:val="left"/>
+      <w:pPr>
+        <w:ind w:left="936" w:hanging="360"/>
+      </w:pPr>
+      <w:rPr>
+        <w:rFonts w:ascii="Symbol" w:hAnsi="Symbol" w:hint="default"/>
+      </w:rPr>
+    </w:lvl>
+    <w:lvl w:ilvl="1" w:tplc="04160003" w:tentative="1">
+      <w:start w:val="1"/>
+      <w:numFmt w:val="bullet"/>
+      <w:lvlText w:val="o"/>
+      <w:lvlJc w:val="left"/>
+      <w:pPr>
+        <w:ind w:left="1656" w:hanging="360"/>
+      </w:pPr>
+      <w:rPr>
+        <w:rFonts w:ascii="Courier New" w:hAnsi="Courier New" w:cs="Courier New" w:hint="default"/>
+      </w:rPr>
+    </w:lvl>
+    <w:lvl w:ilvl="2" w:tplc="04160005" w:tentative="1">
+      <w:start w:val="1"/>
+      <w:numFmt w:val="bullet"/>
+      <w:lvlText w:val=""/>
+      <w:lvlJc w:val="left"/>
+      <w:pPr>
+        <w:ind w:left="2376" w:hanging="360"/>
+      </w:pPr>
+      <w:rPr>
+        <w:rFonts w:ascii="Wingdings" w:hAnsi="Wingdings" w:hint="default"/>
+      </w:rPr>
+    </w:lvl>
+    <w:lvl w:ilvl="3" w:tplc="04160001" w:tentative="1">
+      <w:start w:val="1"/>
+      <w:numFmt w:val="bullet"/>
+      <w:lvlText w:val=""/>
+      <w:lvlJc w:val="left"/>
+      <w:pPr>
+        <w:ind w:left="3096" w:hanging="360"/>
+      </w:pPr>
+      <w:rPr>
+        <w:rFonts w:ascii="Symbol" w:hAnsi="Symbol" w:hint="default"/>
+      </w:rPr>
+    </w:lvl>
+    <w:lvl w:ilvl="4" w:tplc="04160003" w:tentative="1">
+      <w:start w:val="1"/>
+      <w:numFmt w:val="bullet"/>
+      <w:lvlText w:val="o"/>
+      <w:lvlJc w:val="left"/>
+      <w:pPr>
+        <w:ind w:left="3816" w:hanging="360"/>
+      </w:pPr>
+      <w:rPr>
+        <w:rFonts w:ascii="Courier New" w:hAnsi="Courier New" w:cs="Courier New" w:hint="default"/>
+      </w:rPr>
+    </w:lvl>
+    <w:lvl w:ilvl="5" w:tplc="04160005" w:tentative="1">
+      <w:start w:val="1"/>
+      <w:numFmt w:val="bullet"/>
+      <w:lvlText w:val=""/>
+      <w:lvlJc w:val="left"/>
+      <w:pPr>
+        <w:ind w:left="4536" w:hanging="360"/>
+      </w:pPr>
+      <w:rPr>
+        <w:rFonts w:ascii="Wingdings" w:hAnsi="Wingdings" w:hint="default"/>
+      </w:rPr>
+    </w:lvl>
+    <w:lvl w:ilvl="6" w:tplc="04160001" w:tentative="1">
+      <w:start w:val="1"/>
+      <w:numFmt w:val="bullet"/>
+      <w:lvlText w:val=""/>
+      <w:lvlJc w:val="left"/>
+      <w:pPr>
+        <w:ind w:left="5256" w:hanging="360"/>
+      </w:pPr>
+      <w:rPr>
+        <w:rFonts w:ascii="Symbol" w:hAnsi="Symbol" w:hint="default"/>
+      </w:rPr>
+    </w:lvl>
+    <w:lvl w:ilvl="7" w:tplc="04160003" w:tentative="1">
+      <w:start w:val="1"/>
+      <w:numFmt w:val="bullet"/>
+      <w:lvlText w:val="o"/>
+      <w:lvlJc w:val="left"/>
+      <w:pPr>
+        <w:ind w:left="5976" w:hanging="360"/>
+      </w:pPr>
+      <w:rPr>
+        <w:rFonts w:ascii="Courier New" w:hAnsi="Courier New" w:cs="Courier New" w:hint="default"/>
+      </w:rPr>
+    </w:lvl>
+    <w:lvl w:ilvl="8" w:tplc="04160005" w:tentative="1">
+      <w:start w:val="1"/>
+      <w:numFmt w:val="bullet"/>
+      <w:lvlText w:val=""/>
+      <w:lvlJc w:val="left"/>
+      <w:pPr>
+        <w:ind w:left="6696" w:hanging="360"/>
+      </w:pPr>
+      <w:rPr>
+        <w:rFonts w:ascii="Wingdings" w:hAnsi="Wingdings" w:hint="default"/>
+      </w:rPr>
+    </w:lvl>
+  </w:abstractNum>
+  <w:abstractNum w:abstractNumId="12" w15:restartNumberingAfterBreak="0">
     <w:nsid w:val="61694747"/>
     <w:multiLevelType w:val="multilevel"/>
     <w:tmpl w:val="0AFE0BB2"/>
@@ -3396,7 +6022,120 @@
       </w:pPr>
     </w:lvl>
   </w:abstractNum>
-  <w:abstractNum w:abstractNumId="11" w15:restartNumberingAfterBreak="0">
+  <w:abstractNum w:abstractNumId="13" w15:restartNumberingAfterBreak="0">
+    <w:nsid w:val="70E305F2"/>
+    <w:multiLevelType w:val="hybridMultilevel"/>
+    <w:tmpl w:val="7D7C8510"/>
+    <w:lvl w:ilvl="0" w:tplc="04160001">
+      <w:start w:val="1"/>
+      <w:numFmt w:val="bullet"/>
+      <w:lvlText w:val=""/>
+      <w:lvlJc w:val="left"/>
+      <w:pPr>
+        <w:ind w:left="720" w:hanging="360"/>
+      </w:pPr>
+      <w:rPr>
+        <w:rFonts w:ascii="Symbol" w:hAnsi="Symbol" w:hint="default"/>
+      </w:rPr>
+    </w:lvl>
+    <w:lvl w:ilvl="1" w:tplc="04160003" w:tentative="1">
+      <w:start w:val="1"/>
+      <w:numFmt w:val="bullet"/>
+      <w:lvlText w:val="o"/>
+      <w:lvlJc w:val="left"/>
+      <w:pPr>
+        <w:ind w:left="1440" w:hanging="360"/>
+      </w:pPr>
+      <w:rPr>
+        <w:rFonts w:ascii="Courier New" w:hAnsi="Courier New" w:cs="Courier New" w:hint="default"/>
+      </w:rPr>
+    </w:lvl>
+    <w:lvl w:ilvl="2" w:tplc="04160005" w:tentative="1">
+      <w:start w:val="1"/>
+      <w:numFmt w:val="bullet"/>
+      <w:lvlText w:val=""/>
+      <w:lvlJc w:val="left"/>
+      <w:pPr>
+        <w:ind w:left="2160" w:hanging="360"/>
+      </w:pPr>
+      <w:rPr>
+        <w:rFonts w:ascii="Wingdings" w:hAnsi="Wingdings" w:hint="default"/>
+      </w:rPr>
+    </w:lvl>
+    <w:lvl w:ilvl="3" w:tplc="04160001" w:tentative="1">
+      <w:start w:val="1"/>
+      <w:numFmt w:val="bullet"/>
+      <w:lvlText w:val=""/>
+      <w:lvlJc w:val="left"/>
+      <w:pPr>
+        <w:ind w:left="2880" w:hanging="360"/>
+      </w:pPr>
+      <w:rPr>
+        <w:rFonts w:ascii="Symbol" w:hAnsi="Symbol" w:hint="default"/>
+      </w:rPr>
+    </w:lvl>
+    <w:lvl w:ilvl="4" w:tplc="04160003" w:tentative="1">
+      <w:start w:val="1"/>
+      <w:numFmt w:val="bullet"/>
+      <w:lvlText w:val="o"/>
+      <w:lvlJc w:val="left"/>
+      <w:pPr>
+        <w:ind w:left="3600" w:hanging="360"/>
+      </w:pPr>
+      <w:rPr>
+        <w:rFonts w:ascii="Courier New" w:hAnsi="Courier New" w:cs="Courier New" w:hint="default"/>
+      </w:rPr>
+    </w:lvl>
+    <w:lvl w:ilvl="5" w:tplc="04160005" w:tentative="1">
+      <w:start w:val="1"/>
+      <w:numFmt w:val="bullet"/>
+      <w:lvlText w:val=""/>
+      <w:lvlJc w:val="left"/>
+      <w:pPr>
+        <w:ind w:left="4320" w:hanging="360"/>
+      </w:pPr>
+      <w:rPr>
+        <w:rFonts w:ascii="Wingdings" w:hAnsi="Wingdings" w:hint="default"/>
+      </w:rPr>
+    </w:lvl>
+    <w:lvl w:ilvl="6" w:tplc="04160001" w:tentative="1">
+      <w:start w:val="1"/>
+      <w:numFmt w:val="bullet"/>
+      <w:lvlText w:val=""/>
+      <w:lvlJc w:val="left"/>
+      <w:pPr>
+        <w:ind w:left="5040" w:hanging="360"/>
+      </w:pPr>
+      <w:rPr>
+        <w:rFonts w:ascii="Symbol" w:hAnsi="Symbol" w:hint="default"/>
+      </w:rPr>
+    </w:lvl>
+    <w:lvl w:ilvl="7" w:tplc="04160003" w:tentative="1">
+      <w:start w:val="1"/>
+      <w:numFmt w:val="bullet"/>
+      <w:lvlText w:val="o"/>
+      <w:lvlJc w:val="left"/>
+      <w:pPr>
+        <w:ind w:left="5760" w:hanging="360"/>
+      </w:pPr>
+      <w:rPr>
+        <w:rFonts w:ascii="Courier New" w:hAnsi="Courier New" w:cs="Courier New" w:hint="default"/>
+      </w:rPr>
+    </w:lvl>
+    <w:lvl w:ilvl="8" w:tplc="04160005" w:tentative="1">
+      <w:start w:val="1"/>
+      <w:numFmt w:val="bullet"/>
+      <w:lvlText w:val=""/>
+      <w:lvlJc w:val="left"/>
+      <w:pPr>
+        <w:ind w:left="6480" w:hanging="360"/>
+      </w:pPr>
+      <w:rPr>
+        <w:rFonts w:ascii="Wingdings" w:hAnsi="Wingdings" w:hint="default"/>
+      </w:rPr>
+    </w:lvl>
+  </w:abstractNum>
+  <w:abstractNum w:abstractNumId="14" w15:restartNumberingAfterBreak="0">
     <w:nsid w:val="75905B65"/>
     <w:multiLevelType w:val="hybridMultilevel"/>
     <w:tmpl w:val="F14EFF4A"/>
@@ -3485,7 +6224,7 @@
       </w:pPr>
     </w:lvl>
   </w:abstractNum>
-  <w:abstractNum w:abstractNumId="12" w15:restartNumberingAfterBreak="0">
+  <w:abstractNum w:abstractNumId="15" w15:restartNumberingAfterBreak="0">
     <w:nsid w:val="75DF3715"/>
     <w:multiLevelType w:val="hybridMultilevel"/>
     <w:tmpl w:val="BE32FC2C"/>
@@ -3574,7 +6313,7 @@
       </w:pPr>
     </w:lvl>
   </w:abstractNum>
-  <w:abstractNum w:abstractNumId="13" w15:restartNumberingAfterBreak="0">
+  <w:abstractNum w:abstractNumId="16" w15:restartNumberingAfterBreak="0">
     <w:nsid w:val="77D31E97"/>
     <w:multiLevelType w:val="hybridMultilevel"/>
     <w:tmpl w:val="9726F40C"/>
@@ -3660,7 +6399,7 @@
       </w:pPr>
     </w:lvl>
   </w:abstractNum>
-  <w:abstractNum w:abstractNumId="14" w15:restartNumberingAfterBreak="0">
+  <w:abstractNum w:abstractNumId="17" w15:restartNumberingAfterBreak="0">
     <w:nsid w:val="7B072187"/>
     <w:multiLevelType w:val="hybridMultilevel"/>
     <w:tmpl w:val="EA22DBCC"/>
@@ -3750,7 +6489,7 @@
     </w:lvl>
   </w:abstractNum>
   <w:num w:numId="1" w16cid:durableId="797338161">
-    <w:abstractNumId w:val="5"/>
+    <w:abstractNumId w:val="6"/>
   </w:num>
   <w:num w:numId="2" w16cid:durableId="1253707172">
     <w:abstractNumId w:val="1"/>
@@ -3759,40 +6498,49 @@
     <w:abstractNumId w:val="0"/>
   </w:num>
   <w:num w:numId="4" w16cid:durableId="866717799">
-    <w:abstractNumId w:val="10"/>
+    <w:abstractNumId w:val="12"/>
   </w:num>
   <w:num w:numId="5" w16cid:durableId="1662780532">
     <w:abstractNumId w:val="2"/>
   </w:num>
   <w:num w:numId="6" w16cid:durableId="175703837">
-    <w:abstractNumId w:val="4"/>
+    <w:abstractNumId w:val="5"/>
   </w:num>
   <w:num w:numId="7" w16cid:durableId="238177629">
-    <w:abstractNumId w:val="8"/>
+    <w:abstractNumId w:val="9"/>
   </w:num>
   <w:num w:numId="8" w16cid:durableId="509490395">
-    <w:abstractNumId w:val="13"/>
+    <w:abstractNumId w:val="16"/>
   </w:num>
   <w:num w:numId="9" w16cid:durableId="35938336">
-    <w:abstractNumId w:val="11"/>
+    <w:abstractNumId w:val="14"/>
   </w:num>
   <w:num w:numId="10" w16cid:durableId="1331714276">
-    <w:abstractNumId w:val="14"/>
+    <w:abstractNumId w:val="17"/>
   </w:num>
   <w:num w:numId="11" w16cid:durableId="1416511385">
     <w:abstractNumId w:val="3"/>
   </w:num>
   <w:num w:numId="12" w16cid:durableId="1477451942">
-    <w:abstractNumId w:val="6"/>
+    <w:abstractNumId w:val="7"/>
   </w:num>
   <w:num w:numId="13" w16cid:durableId="1672676735">
-    <w:abstractNumId w:val="12"/>
+    <w:abstractNumId w:val="15"/>
   </w:num>
   <w:num w:numId="14" w16cid:durableId="756290789">
-    <w:abstractNumId w:val="7"/>
+    <w:abstractNumId w:val="8"/>
   </w:num>
   <w:num w:numId="15" w16cid:durableId="528101831">
-    <w:abstractNumId w:val="9"/>
+    <w:abstractNumId w:val="10"/>
+  </w:num>
+  <w:num w:numId="16" w16cid:durableId="646514599">
+    <w:abstractNumId w:val="11"/>
+  </w:num>
+  <w:num w:numId="17" w16cid:durableId="1573537482">
+    <w:abstractNumId w:val="13"/>
+  </w:num>
+  <w:num w:numId="18" w16cid:durableId="1478836947">
+    <w:abstractNumId w:val="4"/>
   </w:num>
 </w:numbering>
 </file>
@@ -4432,7 +7180,6 @@
   <w:style w:type="character" w:default="1" w:styleId="Fontepargpadro">
     <w:name w:val="Default Paragraph Font"/>
     <w:uiPriority w:val="1"/>
-    <w:semiHidden/>
     <w:unhideWhenUsed/>
   </w:style>
   <w:style w:type="table" w:default="1" w:styleId="Tabelanormal">

</xml_diff>